<commit_message>
Mini Project Class One
</commit_message>
<xml_diff>
--- a/Syllabus/AngularJS @11AM.docx
+++ b/Syllabus/AngularJS @11AM.docx
@@ -2479,11 +2479,13 @@
               <w:jc w:val="center"/>
               <w:rPr>
                 <w:rFonts w:ascii="Calibri" w:eastAsia="Times New Roman" w:hAnsi="Calibri" w:cs="Calibri"/>
-              </w:rPr>
-            </w:pPr>
-            <w:r>
-              <w:rPr>
-                <w:rFonts w:ascii="Calibri" w:eastAsia="Times New Roman" w:hAnsi="Calibri" w:cs="Calibri"/>
+                <w:color w:val="00B050"/>
+              </w:rPr>
+            </w:pPr>
+            <w:r>
+              <w:rPr>
+                <w:rFonts w:ascii="Calibri" w:eastAsia="Times New Roman" w:hAnsi="Calibri" w:cs="Calibri"/>
+                <w:color w:val="00B050"/>
               </w:rPr>
               <w:lastRenderedPageBreak/>
               <w:t>11</w:t>
@@ -2509,11 +2511,13 @@
               <w:jc w:val="center"/>
               <w:rPr>
                 <w:rFonts w:ascii="Calibri" w:eastAsia="Times New Roman" w:hAnsi="Calibri" w:cs="Calibri"/>
-              </w:rPr>
-            </w:pPr>
-            <w:r>
-              <w:rPr>
-                <w:rFonts w:ascii="Calibri" w:eastAsia="Times New Roman" w:hAnsi="Calibri" w:cs="Calibri"/>
+                <w:color w:val="00B050"/>
+              </w:rPr>
+            </w:pPr>
+            <w:r>
+              <w:rPr>
+                <w:rFonts w:ascii="Calibri" w:eastAsia="Times New Roman" w:hAnsi="Calibri" w:cs="Calibri"/>
+                <w:color w:val="00B050"/>
               </w:rPr>
               <w:t>Custom Services</w:t>
             </w:r>
@@ -2537,11 +2541,13 @@
               <w:spacing w:after="0" w:line="240" w:lineRule="auto"/>
               <w:rPr>
                 <w:rFonts w:ascii="Calibri" w:eastAsia="Times New Roman" w:hAnsi="Calibri" w:cs="Calibri"/>
-              </w:rPr>
-            </w:pPr>
-            <w:r>
-              <w:rPr>
-                <w:rFonts w:ascii="Calibri" w:eastAsia="Times New Roman" w:hAnsi="Calibri" w:cs="Calibri"/>
+                <w:color w:val="00B050"/>
+              </w:rPr>
+            </w:pPr>
+            <w:r>
+              <w:rPr>
+                <w:rFonts w:ascii="Calibri" w:eastAsia="Times New Roman" w:hAnsi="Calibri" w:cs="Calibri"/>
+                <w:color w:val="00B050"/>
               </w:rPr>
               <w:t>Development of Custom Services</w:t>
             </w:r>
@@ -2567,11 +2573,13 @@
               <w:jc w:val="center"/>
               <w:rPr>
                 <w:rFonts w:ascii="Calibri" w:eastAsia="Times New Roman" w:hAnsi="Calibri" w:cs="Calibri"/>
-              </w:rPr>
-            </w:pPr>
-            <w:r>
-              <w:rPr>
-                <w:rFonts w:ascii="Calibri" w:eastAsia="Times New Roman" w:hAnsi="Calibri" w:cs="Calibri"/>
+                <w:color w:val="00B050"/>
+              </w:rPr>
+            </w:pPr>
+            <w:r>
+              <w:rPr>
+                <w:rFonts w:ascii="Calibri" w:eastAsia="Times New Roman" w:hAnsi="Calibri" w:cs="Calibri"/>
+                <w:color w:val="00B050"/>
               </w:rPr>
               <w:t>2 hrs</w:t>
             </w:r>
@@ -2597,11 +2605,13 @@
               <w:jc w:val="center"/>
               <w:rPr>
                 <w:rFonts w:ascii="Calibri" w:eastAsia="Times New Roman" w:hAnsi="Calibri" w:cs="Calibri"/>
-              </w:rPr>
-            </w:pPr>
-            <w:r>
-              <w:rPr>
-                <w:rFonts w:ascii="Calibri" w:eastAsia="Times New Roman" w:hAnsi="Calibri" w:cs="Calibri"/>
+                <w:color w:val="00B050"/>
+              </w:rPr>
+            </w:pPr>
+            <w:r>
+              <w:rPr>
+                <w:rFonts w:ascii="Calibri" w:eastAsia="Times New Roman" w:hAnsi="Calibri" w:cs="Calibri"/>
+                <w:color w:val="00B050"/>
               </w:rPr>
               <w:t>1 day</w:t>
             </w:r>

</xml_diff>

<commit_message>
Deleted Old Batch Files
</commit_message>
<xml_diff>
--- a/Syllabus/AngularJS @11AM.docx
+++ b/Syllabus/AngularJS @11AM.docx
@@ -38,6 +38,7 @@
               <w:jc w:val="center"/>
               <w:rPr>
                 <w:rFonts w:ascii="Calibri" w:eastAsia="Times New Roman" w:hAnsi="Calibri" w:cs="Calibri"/>
+                <w:color w:val="000000" w:themeColor="text1"/>
                 <w:sz w:val="36"/>
                 <w:szCs w:val="36"/>
               </w:rPr>
@@ -46,6 +47,7 @@
               <w:rPr>
                 <w:rFonts w:ascii="Calibri" w:eastAsia="Times New Roman" w:hAnsi="Calibri" w:cs="Calibri"/>
                 <w:noProof/>
+                <w:color w:val="000000" w:themeColor="text1"/>
                 <w:sz w:val="36"/>
                 <w:szCs w:val="36"/>
               </w:rPr>
@@ -107,6 +109,7 @@
             <w:r>
               <w:rPr>
                 <w:rFonts w:ascii="Calibri" w:eastAsia="Times New Roman" w:hAnsi="Calibri" w:cs="Calibri"/>
+                <w:color w:val="000000" w:themeColor="text1"/>
                 <w:sz w:val="36"/>
                 <w:szCs w:val="36"/>
               </w:rPr>
@@ -133,6 +136,7 @@
               <w:jc w:val="center"/>
               <w:rPr>
                 <w:rFonts w:ascii="Calibri" w:eastAsia="Times New Roman" w:hAnsi="Calibri" w:cs="Calibri"/>
+                <w:color w:val="000000" w:themeColor="text1"/>
                 <w:sz w:val="36"/>
                 <w:szCs w:val="36"/>
               </w:rPr>
@@ -140,6 +144,7 @@
             <w:r>
               <w:rPr>
                 <w:rFonts w:ascii="Calibri" w:eastAsia="Times New Roman" w:hAnsi="Calibri" w:cs="Calibri"/>
+                <w:color w:val="000000" w:themeColor="text1"/>
                 <w:sz w:val="36"/>
                 <w:szCs w:val="36"/>
               </w:rPr>
@@ -166,6 +171,7 @@
               <w:jc w:val="center"/>
               <w:rPr>
                 <w:rFonts w:ascii="Calibri" w:eastAsia="Times New Roman" w:hAnsi="Calibri" w:cs="Calibri"/>
+                <w:color w:val="000000" w:themeColor="text1"/>
                 <w:sz w:val="36"/>
                 <w:szCs w:val="36"/>
               </w:rPr>
@@ -191,6 +197,7 @@
               <w:jc w:val="center"/>
               <w:rPr>
                 <w:rFonts w:ascii="Calibri" w:eastAsia="Times New Roman" w:hAnsi="Calibri" w:cs="Calibri"/>
+                <w:color w:val="000000" w:themeColor="text1"/>
                 <w:sz w:val="36"/>
                 <w:szCs w:val="36"/>
               </w:rPr>
@@ -198,6 +205,7 @@
             <w:r>
               <w:rPr>
                 <w:rFonts w:ascii="Calibri" w:eastAsia="Times New Roman" w:hAnsi="Calibri" w:cs="Calibri"/>
+                <w:color w:val="000000" w:themeColor="text1"/>
                 <w:sz w:val="36"/>
                 <w:szCs w:val="36"/>
               </w:rPr>
@@ -225,11 +233,13 @@
               <w:jc w:val="center"/>
               <w:rPr>
                 <w:rFonts w:ascii="Calibri" w:eastAsia="Times New Roman" w:hAnsi="Calibri" w:cs="Calibri"/>
-              </w:rPr>
-            </w:pPr>
-            <w:r>
-              <w:rPr>
-                <w:rFonts w:ascii="Calibri" w:eastAsia="Times New Roman" w:hAnsi="Calibri" w:cs="Calibri"/>
+                <w:color w:val="000000" w:themeColor="text1"/>
+              </w:rPr>
+            </w:pPr>
+            <w:r>
+              <w:rPr>
+                <w:rFonts w:ascii="Calibri" w:eastAsia="Times New Roman" w:hAnsi="Calibri" w:cs="Calibri"/>
+                <w:color w:val="000000" w:themeColor="text1"/>
               </w:rPr>
               <w:t> </w:t>
             </w:r>
@@ -259,6 +269,7 @@
               <w:jc w:val="center"/>
               <w:rPr>
                 <w:rFonts w:ascii="Calibri" w:eastAsia="Times New Roman" w:hAnsi="Calibri" w:cs="Calibri"/>
+                <w:color w:val="000000" w:themeColor="text1"/>
                 <w:sz w:val="36"/>
                 <w:szCs w:val="36"/>
               </w:rPr>
@@ -266,6 +277,7 @@
             <w:r>
               <w:rPr>
                 <w:rFonts w:ascii="Calibri" w:eastAsia="Times New Roman" w:hAnsi="Calibri" w:cs="Calibri"/>
+                <w:color w:val="000000" w:themeColor="text1"/>
                 <w:sz w:val="36"/>
                 <w:szCs w:val="36"/>
               </w:rPr>
@@ -292,6 +304,7 @@
               <w:jc w:val="center"/>
               <w:rPr>
                 <w:rFonts w:ascii="Calibri" w:eastAsia="Times New Roman" w:hAnsi="Calibri" w:cs="Calibri"/>
+                <w:color w:val="000000" w:themeColor="text1"/>
                 <w:sz w:val="36"/>
                 <w:szCs w:val="36"/>
               </w:rPr>
@@ -299,6 +312,7 @@
             <w:r>
               <w:rPr>
                 <w:rFonts w:ascii="Calibri" w:eastAsia="Times New Roman" w:hAnsi="Calibri" w:cs="Calibri"/>
+                <w:color w:val="000000" w:themeColor="text1"/>
                 <w:sz w:val="36"/>
                 <w:szCs w:val="36"/>
               </w:rPr>
@@ -325,6 +339,7 @@
               <w:jc w:val="center"/>
               <w:rPr>
                 <w:rFonts w:ascii="Calibri" w:eastAsia="Times New Roman" w:hAnsi="Calibri" w:cs="Calibri"/>
+                <w:color w:val="000000" w:themeColor="text1"/>
                 <w:sz w:val="36"/>
                 <w:szCs w:val="36"/>
               </w:rPr>
@@ -333,6 +348,7 @@
             <w:r>
               <w:rPr>
                 <w:rFonts w:ascii="Calibri" w:eastAsia="Times New Roman" w:hAnsi="Calibri" w:cs="Calibri"/>
+                <w:color w:val="000000" w:themeColor="text1"/>
                 <w:sz w:val="36"/>
                 <w:szCs w:val="36"/>
               </w:rPr>
@@ -342,6 +358,7 @@
             <w:r>
               <w:rPr>
                 <w:rFonts w:ascii="Calibri" w:eastAsia="Times New Roman" w:hAnsi="Calibri" w:cs="Calibri"/>
+                <w:color w:val="000000" w:themeColor="text1"/>
                 <w:sz w:val="36"/>
                 <w:szCs w:val="36"/>
               </w:rPr>
@@ -368,6 +385,7 @@
               <w:jc w:val="center"/>
               <w:rPr>
                 <w:rFonts w:ascii="Calibri" w:eastAsia="Times New Roman" w:hAnsi="Calibri" w:cs="Calibri"/>
+                <w:color w:val="000000" w:themeColor="text1"/>
                 <w:sz w:val="36"/>
                 <w:szCs w:val="36"/>
               </w:rPr>
@@ -375,6 +393,7 @@
             <w:r>
               <w:rPr>
                 <w:rFonts w:ascii="Calibri" w:eastAsia="Times New Roman" w:hAnsi="Calibri" w:cs="Calibri"/>
+                <w:color w:val="000000" w:themeColor="text1"/>
                 <w:sz w:val="36"/>
                 <w:szCs w:val="36"/>
               </w:rPr>
@@ -402,11 +421,13 @@
               <w:jc w:val="center"/>
               <w:rPr>
                 <w:rFonts w:ascii="Calibri" w:eastAsia="Times New Roman" w:hAnsi="Calibri" w:cs="Calibri"/>
-              </w:rPr>
-            </w:pPr>
-            <w:r>
-              <w:rPr>
-                <w:rFonts w:ascii="Calibri" w:eastAsia="Times New Roman" w:hAnsi="Calibri" w:cs="Calibri"/>
+                <w:color w:val="000000" w:themeColor="text1"/>
+              </w:rPr>
+            </w:pPr>
+            <w:r>
+              <w:rPr>
+                <w:rFonts w:ascii="Calibri" w:eastAsia="Times New Roman" w:hAnsi="Calibri" w:cs="Calibri"/>
+                <w:color w:val="000000" w:themeColor="text1"/>
               </w:rPr>
               <w:t> </w:t>
             </w:r>
@@ -436,6 +457,7 @@
               <w:jc w:val="center"/>
               <w:rPr>
                 <w:rFonts w:ascii="Calibri" w:eastAsia="Times New Roman" w:hAnsi="Calibri" w:cs="Calibri"/>
+                <w:color w:val="000000" w:themeColor="text1"/>
                 <w:sz w:val="36"/>
                 <w:szCs w:val="36"/>
               </w:rPr>
@@ -443,6 +465,7 @@
             <w:r>
               <w:rPr>
                 <w:rFonts w:ascii="Calibri" w:eastAsia="Times New Roman" w:hAnsi="Calibri" w:cs="Calibri"/>
+                <w:color w:val="000000" w:themeColor="text1"/>
                 <w:sz w:val="36"/>
                 <w:szCs w:val="36"/>
               </w:rPr>
@@ -469,6 +492,7 @@
               <w:jc w:val="center"/>
               <w:rPr>
                 <w:rFonts w:ascii="Calibri" w:eastAsia="Times New Roman" w:hAnsi="Calibri" w:cs="Calibri"/>
+                <w:color w:val="000000" w:themeColor="text1"/>
                 <w:sz w:val="36"/>
                 <w:szCs w:val="36"/>
               </w:rPr>
@@ -476,6 +500,7 @@
             <w:r>
               <w:rPr>
                 <w:rFonts w:ascii="Calibri" w:eastAsia="Times New Roman" w:hAnsi="Calibri" w:cs="Calibri"/>
+                <w:color w:val="000000" w:themeColor="text1"/>
                 <w:sz w:val="36"/>
                 <w:szCs w:val="36"/>
               </w:rPr>
@@ -502,6 +527,7 @@
               <w:jc w:val="center"/>
               <w:rPr>
                 <w:rFonts w:ascii="Calibri" w:eastAsia="Times New Roman" w:hAnsi="Calibri" w:cs="Calibri"/>
+                <w:color w:val="000000" w:themeColor="text1"/>
                 <w:sz w:val="36"/>
                 <w:szCs w:val="36"/>
               </w:rPr>
@@ -509,6 +535,7 @@
             <w:r>
               <w:rPr>
                 <w:rFonts w:ascii="Calibri" w:eastAsia="Times New Roman" w:hAnsi="Calibri" w:cs="Calibri"/>
+                <w:color w:val="000000" w:themeColor="text1"/>
                 <w:sz w:val="36"/>
                 <w:szCs w:val="36"/>
               </w:rPr>
@@ -535,6 +562,7 @@
               <w:jc w:val="center"/>
               <w:rPr>
                 <w:rFonts w:ascii="Calibri" w:eastAsia="Times New Roman" w:hAnsi="Calibri" w:cs="Calibri"/>
+                <w:color w:val="000000" w:themeColor="text1"/>
                 <w:sz w:val="36"/>
                 <w:szCs w:val="36"/>
               </w:rPr>
@@ -542,6 +570,7 @@
             <w:r>
               <w:rPr>
                 <w:rFonts w:ascii="Calibri" w:eastAsia="Times New Roman" w:hAnsi="Calibri" w:cs="Calibri"/>
+                <w:color w:val="000000" w:themeColor="text1"/>
                 <w:sz w:val="36"/>
                 <w:szCs w:val="36"/>
               </w:rPr>
@@ -569,11 +598,13 @@
               <w:jc w:val="center"/>
               <w:rPr>
                 <w:rFonts w:ascii="Calibri" w:eastAsia="Times New Roman" w:hAnsi="Calibri" w:cs="Calibri"/>
-              </w:rPr>
-            </w:pPr>
-            <w:r>
-              <w:rPr>
-                <w:rFonts w:ascii="Calibri" w:eastAsia="Times New Roman" w:hAnsi="Calibri" w:cs="Calibri"/>
+                <w:color w:val="000000" w:themeColor="text1"/>
+              </w:rPr>
+            </w:pPr>
+            <w:r>
+              <w:rPr>
+                <w:rFonts w:ascii="Calibri" w:eastAsia="Times New Roman" w:hAnsi="Calibri" w:cs="Calibri"/>
+                <w:color w:val="000000" w:themeColor="text1"/>
               </w:rPr>
               <w:t> </w:t>
             </w:r>
@@ -603,11 +634,13 @@
               <w:spacing w:after="0" w:line="240" w:lineRule="auto"/>
               <w:rPr>
                 <w:rFonts w:ascii="Calibri" w:eastAsia="Times New Roman" w:hAnsi="Calibri" w:cs="Calibri"/>
-              </w:rPr>
-            </w:pPr>
-            <w:r>
-              <w:rPr>
-                <w:rFonts w:ascii="Calibri" w:eastAsia="Times New Roman" w:hAnsi="Calibri" w:cs="Calibri"/>
+                <w:color w:val="000000" w:themeColor="text1"/>
+              </w:rPr>
+            </w:pPr>
+            <w:r>
+              <w:rPr>
+                <w:rFonts w:ascii="Calibri" w:eastAsia="Times New Roman" w:hAnsi="Calibri" w:cs="Calibri"/>
+                <w:color w:val="000000" w:themeColor="text1"/>
               </w:rPr>
               <w:t>SNO</w:t>
             </w:r>
@@ -633,11 +666,13 @@
               <w:jc w:val="center"/>
               <w:rPr>
                 <w:rFonts w:ascii="Calibri" w:eastAsia="Times New Roman" w:hAnsi="Calibri" w:cs="Calibri"/>
-              </w:rPr>
-            </w:pPr>
-            <w:r>
-              <w:rPr>
-                <w:rFonts w:ascii="Calibri" w:eastAsia="Times New Roman" w:hAnsi="Calibri" w:cs="Calibri"/>
+                <w:color w:val="000000" w:themeColor="text1"/>
+              </w:rPr>
+            </w:pPr>
+            <w:r>
+              <w:rPr>
+                <w:rFonts w:ascii="Calibri" w:eastAsia="Times New Roman" w:hAnsi="Calibri" w:cs="Calibri"/>
+                <w:color w:val="000000" w:themeColor="text1"/>
               </w:rPr>
               <w:t>Topic</w:t>
             </w:r>
@@ -663,11 +698,13 @@
               <w:jc w:val="center"/>
               <w:rPr>
                 <w:rFonts w:ascii="Calibri" w:eastAsia="Times New Roman" w:hAnsi="Calibri" w:cs="Calibri"/>
-              </w:rPr>
-            </w:pPr>
-            <w:r>
-              <w:rPr>
-                <w:rFonts w:ascii="Calibri" w:eastAsia="Times New Roman" w:hAnsi="Calibri" w:cs="Calibri"/>
+                <w:color w:val="000000" w:themeColor="text1"/>
+              </w:rPr>
+            </w:pPr>
+            <w:r>
+              <w:rPr>
+                <w:rFonts w:ascii="Calibri" w:eastAsia="Times New Roman" w:hAnsi="Calibri" w:cs="Calibri"/>
+                <w:color w:val="000000" w:themeColor="text1"/>
               </w:rPr>
               <w:t>Description</w:t>
             </w:r>
@@ -693,11 +730,13 @@
               <w:jc w:val="center"/>
               <w:rPr>
                 <w:rFonts w:ascii="Calibri" w:eastAsia="Times New Roman" w:hAnsi="Calibri" w:cs="Calibri"/>
-              </w:rPr>
-            </w:pPr>
-            <w:r>
-              <w:rPr>
-                <w:rFonts w:ascii="Calibri" w:eastAsia="Times New Roman" w:hAnsi="Calibri" w:cs="Calibri"/>
+                <w:color w:val="000000" w:themeColor="text1"/>
+              </w:rPr>
+            </w:pPr>
+            <w:r>
+              <w:rPr>
+                <w:rFonts w:ascii="Calibri" w:eastAsia="Times New Roman" w:hAnsi="Calibri" w:cs="Calibri"/>
+                <w:color w:val="000000" w:themeColor="text1"/>
               </w:rPr>
               <w:t>Duration</w:t>
             </w:r>
@@ -723,11 +762,13 @@
               <w:jc w:val="center"/>
               <w:rPr>
                 <w:rFonts w:ascii="Calibri" w:eastAsia="Times New Roman" w:hAnsi="Calibri" w:cs="Calibri"/>
-              </w:rPr>
-            </w:pPr>
-            <w:r>
-              <w:rPr>
-                <w:rFonts w:ascii="Calibri" w:eastAsia="Times New Roman" w:hAnsi="Calibri" w:cs="Calibri"/>
+                <w:color w:val="000000" w:themeColor="text1"/>
+              </w:rPr>
+            </w:pPr>
+            <w:r>
+              <w:rPr>
+                <w:rFonts w:ascii="Calibri" w:eastAsia="Times New Roman" w:hAnsi="Calibri" w:cs="Calibri"/>
+                <w:color w:val="000000" w:themeColor="text1"/>
               </w:rPr>
               <w:t>No Of Days</w:t>
             </w:r>
@@ -758,13 +799,13 @@
               <w:jc w:val="center"/>
               <w:rPr>
                 <w:rFonts w:ascii="Calibri" w:eastAsia="Times New Roman" w:hAnsi="Calibri" w:cs="Calibri"/>
-                <w:color w:val="00B050"/>
-              </w:rPr>
-            </w:pPr>
-            <w:r>
-              <w:rPr>
-                <w:rFonts w:ascii="Calibri" w:eastAsia="Times New Roman" w:hAnsi="Calibri" w:cs="Calibri"/>
-                <w:color w:val="00B050"/>
+                <w:color w:val="000000" w:themeColor="text1"/>
+              </w:rPr>
+            </w:pPr>
+            <w:r>
+              <w:rPr>
+                <w:rFonts w:ascii="Calibri" w:eastAsia="Times New Roman" w:hAnsi="Calibri" w:cs="Calibri"/>
+                <w:color w:val="000000" w:themeColor="text1"/>
               </w:rPr>
               <w:t>1</w:t>
             </w:r>
@@ -789,13 +830,13 @@
               <w:jc w:val="center"/>
               <w:rPr>
                 <w:rFonts w:ascii="Calibri" w:eastAsia="Times New Roman" w:hAnsi="Calibri" w:cs="Calibri"/>
-                <w:color w:val="00B050"/>
-              </w:rPr>
-            </w:pPr>
-            <w:r>
-              <w:rPr>
-                <w:rFonts w:ascii="Calibri" w:eastAsia="Times New Roman" w:hAnsi="Calibri" w:cs="Calibri"/>
-                <w:color w:val="00B050"/>
+                <w:color w:val="000000" w:themeColor="text1"/>
+              </w:rPr>
+            </w:pPr>
+            <w:r>
+              <w:rPr>
+                <w:rFonts w:ascii="Calibri" w:eastAsia="Times New Roman" w:hAnsi="Calibri" w:cs="Calibri"/>
+                <w:color w:val="000000" w:themeColor="text1"/>
               </w:rPr>
               <w:t xml:space="preserve">Introduction to </w:t>
             </w:r>
@@ -803,7 +844,7 @@
             <w:r>
               <w:rPr>
                 <w:rFonts w:ascii="Calibri" w:eastAsia="Times New Roman" w:hAnsi="Calibri" w:cs="Calibri"/>
-                <w:color w:val="00B050"/>
+                <w:color w:val="000000" w:themeColor="text1"/>
               </w:rPr>
               <w:t>AngularJS</w:t>
             </w:r>
@@ -828,20 +869,20 @@
               <w:spacing w:after="0" w:line="240" w:lineRule="auto"/>
               <w:rPr>
                 <w:rFonts w:ascii="Calibri" w:eastAsia="Times New Roman" w:hAnsi="Calibri" w:cs="Calibri"/>
-                <w:color w:val="00B050"/>
-              </w:rPr>
-            </w:pPr>
-            <w:r>
-              <w:rPr>
-                <w:rFonts w:ascii="Calibri" w:eastAsia="Times New Roman" w:hAnsi="Calibri" w:cs="Calibri"/>
-                <w:color w:val="00B050"/>
+                <w:color w:val="000000" w:themeColor="text1"/>
+              </w:rPr>
+            </w:pPr>
+            <w:r>
+              <w:rPr>
+                <w:rFonts w:ascii="Calibri" w:eastAsia="Times New Roman" w:hAnsi="Calibri" w:cs="Calibri"/>
+                <w:color w:val="000000" w:themeColor="text1"/>
               </w:rPr>
               <w:t>1. What</w:t>
             </w:r>
             <w:r>
               <w:rPr>
                 <w:rFonts w:ascii="Calibri" w:eastAsia="Times New Roman" w:hAnsi="Calibri" w:cs="Calibri"/>
-                <w:color w:val="00B050"/>
+                <w:color w:val="000000" w:themeColor="text1"/>
               </w:rPr>
               <w:t xml:space="preserve"> is </w:t>
             </w:r>
@@ -849,7 +890,7 @@
             <w:r>
               <w:rPr>
                 <w:rFonts w:ascii="Calibri" w:eastAsia="Times New Roman" w:hAnsi="Calibri" w:cs="Calibri"/>
-                <w:color w:val="00B050"/>
+                <w:color w:val="000000" w:themeColor="text1"/>
               </w:rPr>
               <w:t>AngularJS</w:t>
             </w:r>
@@ -857,7 +898,7 @@
             <w:r>
               <w:rPr>
                 <w:rFonts w:ascii="Calibri" w:eastAsia="Times New Roman" w:hAnsi="Calibri" w:cs="Calibri"/>
-                <w:color w:val="00B050"/>
+                <w:color w:val="000000" w:themeColor="text1"/>
               </w:rPr>
               <w:t xml:space="preserve">                                   2.Advantages Of </w:t>
             </w:r>
@@ -865,7 +906,7 @@
             <w:r>
               <w:rPr>
                 <w:rFonts w:ascii="Calibri" w:eastAsia="Times New Roman" w:hAnsi="Calibri" w:cs="Calibri"/>
-                <w:color w:val="00B050"/>
+                <w:color w:val="000000" w:themeColor="text1"/>
               </w:rPr>
               <w:t>AngularJS</w:t>
             </w:r>
@@ -873,7 +914,7 @@
             <w:r>
               <w:rPr>
                 <w:rFonts w:ascii="Calibri" w:eastAsia="Times New Roman" w:hAnsi="Calibri" w:cs="Calibri"/>
-                <w:color w:val="00B050"/>
+                <w:color w:val="000000" w:themeColor="text1"/>
               </w:rPr>
               <w:t xml:space="preserve">                3.Disadvantages Of </w:t>
             </w:r>
@@ -881,7 +922,7 @@
             <w:r>
               <w:rPr>
                 <w:rFonts w:ascii="Calibri" w:eastAsia="Times New Roman" w:hAnsi="Calibri" w:cs="Calibri"/>
-                <w:color w:val="00B050"/>
+                <w:color w:val="000000" w:themeColor="text1"/>
               </w:rPr>
               <w:t>AngularJS</w:t>
             </w:r>
@@ -889,7 +930,7 @@
             <w:r>
               <w:rPr>
                 <w:rFonts w:ascii="Calibri" w:eastAsia="Times New Roman" w:hAnsi="Calibri" w:cs="Calibri"/>
-                <w:color w:val="00B050"/>
+                <w:color w:val="000000" w:themeColor="text1"/>
               </w:rPr>
               <w:t xml:space="preserve">                                4.Key Features of </w:t>
             </w:r>
@@ -897,7 +938,7 @@
             <w:r>
               <w:rPr>
                 <w:rFonts w:ascii="Calibri" w:eastAsia="Times New Roman" w:hAnsi="Calibri" w:cs="Calibri"/>
-                <w:color w:val="00B050"/>
+                <w:color w:val="000000" w:themeColor="text1"/>
               </w:rPr>
               <w:t>AngularJS</w:t>
             </w:r>
@@ -905,7 +946,7 @@
             <w:r>
               <w:rPr>
                 <w:rFonts w:ascii="Calibri" w:eastAsia="Times New Roman" w:hAnsi="Calibri" w:cs="Calibri"/>
-                <w:color w:val="00B050"/>
+                <w:color w:val="000000" w:themeColor="text1"/>
               </w:rPr>
               <w:t xml:space="preserve">                               5.Comparision Between </w:t>
             </w:r>
@@ -913,7 +954,7 @@
             <w:r>
               <w:rPr>
                 <w:rFonts w:ascii="Calibri" w:eastAsia="Times New Roman" w:hAnsi="Calibri" w:cs="Calibri"/>
-                <w:color w:val="00B050"/>
+                <w:color w:val="000000" w:themeColor="text1"/>
               </w:rPr>
               <w:t>AngularJS</w:t>
             </w:r>
@@ -921,7 +962,7 @@
             <w:r>
               <w:rPr>
                 <w:rFonts w:ascii="Calibri" w:eastAsia="Times New Roman" w:hAnsi="Calibri" w:cs="Calibri"/>
-                <w:color w:val="00B050"/>
+                <w:color w:val="000000" w:themeColor="text1"/>
               </w:rPr>
               <w:t xml:space="preserve"> with Other                 Frameworks.</w:t>
             </w:r>
@@ -947,13 +988,13 @@
               <w:jc w:val="center"/>
               <w:rPr>
                 <w:rFonts w:ascii="Calibri" w:eastAsia="Times New Roman" w:hAnsi="Calibri" w:cs="Calibri"/>
-                <w:color w:val="00B050"/>
-              </w:rPr>
-            </w:pPr>
-            <w:r>
-              <w:rPr>
-                <w:rFonts w:ascii="Calibri" w:eastAsia="Times New Roman" w:hAnsi="Calibri" w:cs="Calibri"/>
-                <w:color w:val="00B050"/>
+                <w:color w:val="000000" w:themeColor="text1"/>
+              </w:rPr>
+            </w:pPr>
+            <w:r>
+              <w:rPr>
+                <w:rFonts w:ascii="Calibri" w:eastAsia="Times New Roman" w:hAnsi="Calibri" w:cs="Calibri"/>
+                <w:color w:val="000000" w:themeColor="text1"/>
               </w:rPr>
               <w:t>6 hrs</w:t>
             </w:r>
@@ -979,13 +1020,13 @@
               <w:jc w:val="center"/>
               <w:rPr>
                 <w:rFonts w:ascii="Calibri" w:eastAsia="Times New Roman" w:hAnsi="Calibri" w:cs="Calibri"/>
-                <w:color w:val="00B050"/>
-              </w:rPr>
-            </w:pPr>
-            <w:r>
-              <w:rPr>
-                <w:rFonts w:ascii="Calibri" w:eastAsia="Times New Roman" w:hAnsi="Calibri" w:cs="Calibri"/>
-                <w:color w:val="00B050"/>
+                <w:color w:val="000000" w:themeColor="text1"/>
+              </w:rPr>
+            </w:pPr>
+            <w:r>
+              <w:rPr>
+                <w:rFonts w:ascii="Calibri" w:eastAsia="Times New Roman" w:hAnsi="Calibri" w:cs="Calibri"/>
+                <w:color w:val="000000" w:themeColor="text1"/>
               </w:rPr>
               <w:t>3 days</w:t>
             </w:r>
@@ -1016,13 +1057,13 @@
               <w:jc w:val="center"/>
               <w:rPr>
                 <w:rFonts w:ascii="Calibri" w:eastAsia="Times New Roman" w:hAnsi="Calibri" w:cs="Calibri"/>
-                <w:color w:val="00B050"/>
-              </w:rPr>
-            </w:pPr>
-            <w:r>
-              <w:rPr>
-                <w:rFonts w:ascii="Calibri" w:eastAsia="Times New Roman" w:hAnsi="Calibri" w:cs="Calibri"/>
-                <w:color w:val="00B050"/>
+                <w:color w:val="000000" w:themeColor="text1"/>
+              </w:rPr>
+            </w:pPr>
+            <w:r>
+              <w:rPr>
+                <w:rFonts w:ascii="Calibri" w:eastAsia="Times New Roman" w:hAnsi="Calibri" w:cs="Calibri"/>
+                <w:color w:val="000000" w:themeColor="text1"/>
               </w:rPr>
               <w:t>2</w:t>
             </w:r>
@@ -1047,13 +1088,13 @@
               <w:jc w:val="center"/>
               <w:rPr>
                 <w:rFonts w:ascii="Calibri" w:eastAsia="Times New Roman" w:hAnsi="Calibri" w:cs="Calibri"/>
-                <w:color w:val="00B050"/>
-              </w:rPr>
-            </w:pPr>
-            <w:r>
-              <w:rPr>
-                <w:rFonts w:ascii="Calibri" w:eastAsia="Times New Roman" w:hAnsi="Calibri" w:cs="Calibri"/>
-                <w:color w:val="00B050"/>
+                <w:color w:val="000000" w:themeColor="text1"/>
+              </w:rPr>
+            </w:pPr>
+            <w:r>
+              <w:rPr>
+                <w:rFonts w:ascii="Calibri" w:eastAsia="Times New Roman" w:hAnsi="Calibri" w:cs="Calibri"/>
+                <w:color w:val="000000" w:themeColor="text1"/>
               </w:rPr>
               <w:t>Environmental Setup</w:t>
             </w:r>
@@ -1077,13 +1118,13 @@
               <w:spacing w:after="0" w:line="240" w:lineRule="auto"/>
               <w:rPr>
                 <w:rFonts w:ascii="Calibri" w:eastAsia="Times New Roman" w:hAnsi="Calibri" w:cs="Calibri"/>
-                <w:color w:val="00B050"/>
-              </w:rPr>
-            </w:pPr>
-            <w:r>
-              <w:rPr>
-                <w:rFonts w:ascii="Calibri" w:eastAsia="Times New Roman" w:hAnsi="Calibri" w:cs="Calibri"/>
-                <w:color w:val="00B050"/>
+                <w:color w:val="000000" w:themeColor="text1"/>
+              </w:rPr>
+            </w:pPr>
+            <w:r>
+              <w:rPr>
+                <w:rFonts w:ascii="Calibri" w:eastAsia="Times New Roman" w:hAnsi="Calibri" w:cs="Calibri"/>
+                <w:color w:val="000000" w:themeColor="text1"/>
               </w:rPr>
               <w:t>1.GitHub                                                                         2.CDN                                                                                 3.Bower                       4.WebStrom/</w:t>
             </w:r>
@@ -1091,6 +1132,7 @@
             <w:r>
               <w:rPr>
                 <w:rFonts w:ascii="Calibri" w:eastAsia="Times New Roman" w:hAnsi="Calibri" w:cs="Calibri"/>
+                <w:color w:val="000000" w:themeColor="text1"/>
               </w:rPr>
               <w:t>Ecilipse</w:t>
             </w:r>
@@ -1098,6 +1140,7 @@
             <w:r>
               <w:rPr>
                 <w:rFonts w:ascii="Calibri" w:eastAsia="Times New Roman" w:hAnsi="Calibri" w:cs="Calibri"/>
+                <w:color w:val="000000" w:themeColor="text1"/>
               </w:rPr>
               <w:t>/</w:t>
             </w:r>
@@ -1105,6 +1148,7 @@
             <w:r>
               <w:rPr>
                 <w:rFonts w:ascii="Calibri" w:eastAsia="Times New Roman" w:hAnsi="Calibri" w:cs="Calibri"/>
+                <w:color w:val="000000" w:themeColor="text1"/>
               </w:rPr>
               <w:t>Plunker</w:t>
             </w:r>
@@ -1112,6 +1156,7 @@
             <w:r>
               <w:rPr>
                 <w:rFonts w:ascii="Calibri" w:eastAsia="Times New Roman" w:hAnsi="Calibri" w:cs="Calibri"/>
+                <w:color w:val="000000" w:themeColor="text1"/>
               </w:rPr>
               <w:t>/</w:t>
             </w:r>
@@ -1119,6 +1164,7 @@
             <w:r>
               <w:rPr>
                 <w:rFonts w:ascii="Calibri" w:eastAsia="Times New Roman" w:hAnsi="Calibri" w:cs="Calibri"/>
+                <w:color w:val="000000" w:themeColor="text1"/>
               </w:rPr>
               <w:t>jfiddle</w:t>
             </w:r>
@@ -1145,13 +1191,13 @@
               <w:jc w:val="center"/>
               <w:rPr>
                 <w:rFonts w:ascii="Calibri" w:eastAsia="Times New Roman" w:hAnsi="Calibri" w:cs="Calibri"/>
-                <w:color w:val="00B050"/>
-              </w:rPr>
-            </w:pPr>
-            <w:r>
-              <w:rPr>
-                <w:rFonts w:ascii="Calibri" w:eastAsia="Times New Roman" w:hAnsi="Calibri" w:cs="Calibri"/>
-                <w:color w:val="00B050"/>
+                <w:color w:val="000000" w:themeColor="text1"/>
+              </w:rPr>
+            </w:pPr>
+            <w:r>
+              <w:rPr>
+                <w:rFonts w:ascii="Calibri" w:eastAsia="Times New Roman" w:hAnsi="Calibri" w:cs="Calibri"/>
+                <w:color w:val="000000" w:themeColor="text1"/>
               </w:rPr>
               <w:t>2 hrs</w:t>
             </w:r>
@@ -1177,13 +1223,13 @@
               <w:jc w:val="center"/>
               <w:rPr>
                 <w:rFonts w:ascii="Calibri" w:eastAsia="Times New Roman" w:hAnsi="Calibri" w:cs="Calibri"/>
-                <w:color w:val="00B050"/>
-              </w:rPr>
-            </w:pPr>
-            <w:r>
-              <w:rPr>
-                <w:rFonts w:ascii="Calibri" w:eastAsia="Times New Roman" w:hAnsi="Calibri" w:cs="Calibri"/>
-                <w:color w:val="00B050"/>
+                <w:color w:val="000000" w:themeColor="text1"/>
+              </w:rPr>
+            </w:pPr>
+            <w:r>
+              <w:rPr>
+                <w:rFonts w:ascii="Calibri" w:eastAsia="Times New Roman" w:hAnsi="Calibri" w:cs="Calibri"/>
+                <w:color w:val="000000" w:themeColor="text1"/>
               </w:rPr>
               <w:t>1 day</w:t>
             </w:r>
@@ -1214,13 +1260,13 @@
               <w:jc w:val="center"/>
               <w:rPr>
                 <w:rFonts w:ascii="Calibri" w:eastAsia="Times New Roman" w:hAnsi="Calibri" w:cs="Calibri"/>
-                <w:color w:val="00B050"/>
-              </w:rPr>
-            </w:pPr>
-            <w:r>
-              <w:rPr>
-                <w:rFonts w:ascii="Calibri" w:eastAsia="Times New Roman" w:hAnsi="Calibri" w:cs="Calibri"/>
-                <w:color w:val="00B050"/>
+                <w:color w:val="000000" w:themeColor="text1"/>
+              </w:rPr>
+            </w:pPr>
+            <w:r>
+              <w:rPr>
+                <w:rFonts w:ascii="Calibri" w:eastAsia="Times New Roman" w:hAnsi="Calibri" w:cs="Calibri"/>
+                <w:color w:val="000000" w:themeColor="text1"/>
               </w:rPr>
               <w:t>3</w:t>
             </w:r>
@@ -1245,14 +1291,14 @@
               <w:jc w:val="center"/>
               <w:rPr>
                 <w:rFonts w:ascii="Calibri" w:eastAsia="Times New Roman" w:hAnsi="Calibri" w:cs="Calibri"/>
-                <w:color w:val="00B050"/>
+                <w:color w:val="000000" w:themeColor="text1"/>
               </w:rPr>
             </w:pPr>
             <w:proofErr w:type="spellStart"/>
             <w:r>
               <w:rPr>
                 <w:rFonts w:ascii="Calibri" w:eastAsia="Times New Roman" w:hAnsi="Calibri" w:cs="Calibri"/>
-                <w:color w:val="00B050"/>
+                <w:color w:val="000000" w:themeColor="text1"/>
               </w:rPr>
               <w:t>AngularJS</w:t>
             </w:r>
@@ -1260,7 +1306,7 @@
             <w:r>
               <w:rPr>
                 <w:rFonts w:ascii="Calibri" w:eastAsia="Times New Roman" w:hAnsi="Calibri" w:cs="Calibri"/>
-                <w:color w:val="00B050"/>
+                <w:color w:val="000000" w:themeColor="text1"/>
               </w:rPr>
               <w:t xml:space="preserve"> Application</w:t>
             </w:r>
@@ -1284,13 +1330,13 @@
               <w:spacing w:after="0" w:line="240" w:lineRule="auto"/>
               <w:rPr>
                 <w:rFonts w:ascii="Calibri" w:eastAsia="Times New Roman" w:hAnsi="Calibri" w:cs="Calibri"/>
-                <w:color w:val="00B050"/>
-              </w:rPr>
-            </w:pPr>
-            <w:r>
-              <w:rPr>
-                <w:rFonts w:ascii="Calibri" w:eastAsia="Times New Roman" w:hAnsi="Calibri" w:cs="Calibri"/>
-                <w:color w:val="00B050"/>
+                <w:color w:val="000000" w:themeColor="text1"/>
+              </w:rPr>
+            </w:pPr>
+            <w:r>
+              <w:rPr>
+                <w:rFonts w:ascii="Calibri" w:eastAsia="Times New Roman" w:hAnsi="Calibri" w:cs="Calibri"/>
+                <w:color w:val="000000" w:themeColor="text1"/>
               </w:rPr>
               <w:t>1.Static Application                                                               2.Dynamic Application</w:t>
             </w:r>
@@ -1316,11 +1362,13 @@
               <w:jc w:val="center"/>
               <w:rPr>
                 <w:rFonts w:ascii="Calibri" w:eastAsia="Times New Roman" w:hAnsi="Calibri" w:cs="Calibri"/>
-              </w:rPr>
-            </w:pPr>
-            <w:r>
-              <w:rPr>
-                <w:rFonts w:ascii="Calibri" w:eastAsia="Times New Roman" w:hAnsi="Calibri" w:cs="Calibri"/>
+                <w:color w:val="000000" w:themeColor="text1"/>
+              </w:rPr>
+            </w:pPr>
+            <w:r>
+              <w:rPr>
+                <w:rFonts w:ascii="Calibri" w:eastAsia="Times New Roman" w:hAnsi="Calibri" w:cs="Calibri"/>
+                <w:color w:val="000000" w:themeColor="text1"/>
               </w:rPr>
               <w:t>2 hrs</w:t>
             </w:r>
@@ -1346,11 +1394,13 @@
               <w:jc w:val="center"/>
               <w:rPr>
                 <w:rFonts w:ascii="Calibri" w:eastAsia="Times New Roman" w:hAnsi="Calibri" w:cs="Calibri"/>
-              </w:rPr>
-            </w:pPr>
-            <w:r>
-              <w:rPr>
-                <w:rFonts w:ascii="Calibri" w:eastAsia="Times New Roman" w:hAnsi="Calibri" w:cs="Calibri"/>
+                <w:color w:val="000000" w:themeColor="text1"/>
+              </w:rPr>
+            </w:pPr>
+            <w:r>
+              <w:rPr>
+                <w:rFonts w:ascii="Calibri" w:eastAsia="Times New Roman" w:hAnsi="Calibri" w:cs="Calibri"/>
+                <w:color w:val="000000" w:themeColor="text1"/>
               </w:rPr>
               <w:t>1 day</w:t>
             </w:r>
@@ -1381,13 +1431,13 @@
               <w:jc w:val="center"/>
               <w:rPr>
                 <w:rFonts w:ascii="Calibri" w:eastAsia="Times New Roman" w:hAnsi="Calibri" w:cs="Calibri"/>
-                <w:color w:val="00B050"/>
-              </w:rPr>
-            </w:pPr>
-            <w:r>
-              <w:rPr>
-                <w:rFonts w:ascii="Calibri" w:eastAsia="Times New Roman" w:hAnsi="Calibri" w:cs="Calibri"/>
-                <w:color w:val="00B050"/>
+                <w:color w:val="000000" w:themeColor="text1"/>
+              </w:rPr>
+            </w:pPr>
+            <w:r>
+              <w:rPr>
+                <w:rFonts w:ascii="Calibri" w:eastAsia="Times New Roman" w:hAnsi="Calibri" w:cs="Calibri"/>
+                <w:color w:val="000000" w:themeColor="text1"/>
               </w:rPr>
               <w:t>4</w:t>
             </w:r>
@@ -1412,13 +1462,13 @@
               <w:jc w:val="center"/>
               <w:rPr>
                 <w:rFonts w:ascii="Calibri" w:eastAsia="Times New Roman" w:hAnsi="Calibri" w:cs="Calibri"/>
-                <w:color w:val="00B050"/>
-              </w:rPr>
-            </w:pPr>
-            <w:r>
-              <w:rPr>
-                <w:rFonts w:ascii="Calibri" w:eastAsia="Times New Roman" w:hAnsi="Calibri" w:cs="Calibri"/>
-                <w:color w:val="00B050"/>
+                <w:color w:val="000000" w:themeColor="text1"/>
+              </w:rPr>
+            </w:pPr>
+            <w:r>
+              <w:rPr>
+                <w:rFonts w:ascii="Calibri" w:eastAsia="Times New Roman" w:hAnsi="Calibri" w:cs="Calibri"/>
+                <w:color w:val="000000" w:themeColor="text1"/>
               </w:rPr>
               <w:t>Two Way Data Binding</w:t>
             </w:r>
@@ -1442,13 +1492,13 @@
               <w:spacing w:after="0" w:line="240" w:lineRule="auto"/>
               <w:rPr>
                 <w:rFonts w:ascii="Calibri" w:eastAsia="Times New Roman" w:hAnsi="Calibri" w:cs="Calibri"/>
-                <w:color w:val="00B050"/>
-              </w:rPr>
-            </w:pPr>
-            <w:r>
-              <w:rPr>
-                <w:rFonts w:ascii="Calibri" w:eastAsia="Times New Roman" w:hAnsi="Calibri" w:cs="Calibri"/>
-                <w:color w:val="00B050"/>
+                <w:color w:val="000000" w:themeColor="text1"/>
+              </w:rPr>
+            </w:pPr>
+            <w:r>
+              <w:rPr>
+                <w:rFonts w:ascii="Calibri" w:eastAsia="Times New Roman" w:hAnsi="Calibri" w:cs="Calibri"/>
+                <w:color w:val="000000" w:themeColor="text1"/>
               </w:rPr>
               <w:t>Sample Applications.</w:t>
             </w:r>
@@ -1475,11 +1525,13 @@
               <w:jc w:val="center"/>
               <w:rPr>
                 <w:rFonts w:ascii="Calibri" w:eastAsia="Times New Roman" w:hAnsi="Calibri" w:cs="Calibri"/>
-              </w:rPr>
-            </w:pPr>
-            <w:r>
-              <w:rPr>
-                <w:rFonts w:ascii="Calibri" w:eastAsia="Times New Roman" w:hAnsi="Calibri" w:cs="Calibri"/>
+                <w:color w:val="000000" w:themeColor="text1"/>
+              </w:rPr>
+            </w:pPr>
+            <w:r>
+              <w:rPr>
+                <w:rFonts w:ascii="Calibri" w:eastAsia="Times New Roman" w:hAnsi="Calibri" w:cs="Calibri"/>
+                <w:color w:val="000000" w:themeColor="text1"/>
               </w:rPr>
               <w:t xml:space="preserve">2 hrs                  1day            </w:t>
             </w:r>
@@ -1510,13 +1562,13 @@
               <w:jc w:val="center"/>
               <w:rPr>
                 <w:rFonts w:ascii="Calibri" w:eastAsia="Times New Roman" w:hAnsi="Calibri" w:cs="Calibri"/>
-                <w:color w:val="00B050"/>
-              </w:rPr>
-            </w:pPr>
-            <w:r>
-              <w:rPr>
-                <w:rFonts w:ascii="Calibri" w:eastAsia="Times New Roman" w:hAnsi="Calibri" w:cs="Calibri"/>
-                <w:color w:val="00B050"/>
+                <w:color w:val="000000" w:themeColor="text1"/>
+              </w:rPr>
+            </w:pPr>
+            <w:r>
+              <w:rPr>
+                <w:rFonts w:ascii="Calibri" w:eastAsia="Times New Roman" w:hAnsi="Calibri" w:cs="Calibri"/>
+                <w:color w:val="000000" w:themeColor="text1"/>
               </w:rPr>
               <w:t>5</w:t>
             </w:r>
@@ -1541,13 +1593,13 @@
               <w:jc w:val="center"/>
               <w:rPr>
                 <w:rFonts w:ascii="Calibri" w:eastAsia="Times New Roman" w:hAnsi="Calibri" w:cs="Calibri"/>
-                <w:color w:val="00B050"/>
-              </w:rPr>
-            </w:pPr>
-            <w:r>
-              <w:rPr>
-                <w:rFonts w:ascii="Calibri" w:eastAsia="Times New Roman" w:hAnsi="Calibri" w:cs="Calibri"/>
-                <w:color w:val="00B050"/>
+                <w:color w:val="000000" w:themeColor="text1"/>
+              </w:rPr>
+            </w:pPr>
+            <w:r>
+              <w:rPr>
+                <w:rFonts w:ascii="Calibri" w:eastAsia="Times New Roman" w:hAnsi="Calibri" w:cs="Calibri"/>
+                <w:color w:val="000000" w:themeColor="text1"/>
               </w:rPr>
               <w:t xml:space="preserve">MVC </w:t>
             </w:r>
@@ -1572,13 +1624,13 @@
               <w:spacing w:after="0" w:line="240" w:lineRule="auto"/>
               <w:rPr>
                 <w:rFonts w:ascii="Calibri" w:eastAsia="Times New Roman" w:hAnsi="Calibri" w:cs="Calibri"/>
-                <w:color w:val="00B050"/>
-              </w:rPr>
-            </w:pPr>
-            <w:r>
-              <w:rPr>
-                <w:rFonts w:ascii="Calibri" w:eastAsia="Times New Roman" w:hAnsi="Calibri" w:cs="Calibri"/>
-                <w:color w:val="00B050"/>
+                <w:color w:val="000000" w:themeColor="text1"/>
+              </w:rPr>
+            </w:pPr>
+            <w:r>
+              <w:rPr>
+                <w:rFonts w:ascii="Calibri" w:eastAsia="Times New Roman" w:hAnsi="Calibri" w:cs="Calibri"/>
+                <w:color w:val="000000" w:themeColor="text1"/>
               </w:rPr>
               <w:t xml:space="preserve">MVC in </w:t>
             </w:r>
@@ -1586,7 +1638,7 @@
             <w:r>
               <w:rPr>
                 <w:rFonts w:ascii="Calibri" w:eastAsia="Times New Roman" w:hAnsi="Calibri" w:cs="Calibri"/>
-                <w:color w:val="00B050"/>
+                <w:color w:val="000000" w:themeColor="text1"/>
               </w:rPr>
               <w:t>AngularJS</w:t>
             </w:r>
@@ -1612,6 +1664,7 @@
               <w:spacing w:after="0" w:line="240" w:lineRule="auto"/>
               <w:rPr>
                 <w:rFonts w:ascii="Calibri" w:eastAsia="Times New Roman" w:hAnsi="Calibri" w:cs="Calibri"/>
+                <w:color w:val="000000" w:themeColor="text1"/>
               </w:rPr>
             </w:pPr>
           </w:p>
@@ -1641,13 +1694,13 @@
               <w:jc w:val="center"/>
               <w:rPr>
                 <w:rFonts w:ascii="Calibri" w:eastAsia="Times New Roman" w:hAnsi="Calibri" w:cs="Calibri"/>
-                <w:color w:val="00B050"/>
-              </w:rPr>
-            </w:pPr>
-            <w:r>
-              <w:rPr>
-                <w:rFonts w:ascii="Calibri" w:eastAsia="Times New Roman" w:hAnsi="Calibri" w:cs="Calibri"/>
-                <w:color w:val="00B050"/>
+                <w:color w:val="000000" w:themeColor="text1"/>
+              </w:rPr>
+            </w:pPr>
+            <w:r>
+              <w:rPr>
+                <w:rFonts w:ascii="Calibri" w:eastAsia="Times New Roman" w:hAnsi="Calibri" w:cs="Calibri"/>
+                <w:color w:val="000000" w:themeColor="text1"/>
               </w:rPr>
               <w:t>6</w:t>
             </w:r>
@@ -1672,13 +1725,13 @@
               <w:jc w:val="center"/>
               <w:rPr>
                 <w:rFonts w:ascii="Calibri" w:eastAsia="Times New Roman" w:hAnsi="Calibri" w:cs="Calibri"/>
-                <w:color w:val="00B050"/>
-              </w:rPr>
-            </w:pPr>
-            <w:r>
-              <w:rPr>
-                <w:rFonts w:ascii="Calibri" w:eastAsia="Times New Roman" w:hAnsi="Calibri" w:cs="Calibri"/>
-                <w:color w:val="00B050"/>
+                <w:color w:val="000000" w:themeColor="text1"/>
+              </w:rPr>
+            </w:pPr>
+            <w:r>
+              <w:rPr>
+                <w:rFonts w:ascii="Calibri" w:eastAsia="Times New Roman" w:hAnsi="Calibri" w:cs="Calibri"/>
+                <w:color w:val="000000" w:themeColor="text1"/>
               </w:rPr>
               <w:t>Directives</w:t>
             </w:r>
@@ -1702,13 +1755,13 @@
               <w:spacing w:after="0" w:line="240" w:lineRule="auto"/>
               <w:rPr>
                 <w:rFonts w:ascii="Calibri" w:eastAsia="Times New Roman" w:hAnsi="Calibri" w:cs="Calibri"/>
-                <w:color w:val="00B050"/>
-              </w:rPr>
-            </w:pPr>
-            <w:r>
-              <w:rPr>
-                <w:rFonts w:ascii="Calibri" w:eastAsia="Times New Roman" w:hAnsi="Calibri" w:cs="Calibri"/>
-                <w:color w:val="00B050"/>
+                <w:color w:val="000000" w:themeColor="text1"/>
+              </w:rPr>
+            </w:pPr>
+            <w:r>
+              <w:rPr>
+                <w:rFonts w:ascii="Calibri" w:eastAsia="Times New Roman" w:hAnsi="Calibri" w:cs="Calibri"/>
+                <w:color w:val="000000" w:themeColor="text1"/>
               </w:rPr>
               <w:t xml:space="preserve">1.ng-app        2.ng-controller          3.ng-model           4.ng-bind      5.ng-repeat                 6.ng-options          7.ng-click      8.ng-dblclick               9.ng-if                          10.ng-show  11.ng-hide                  12.ng-switch          13.ng-submit  14.ng-include        15.ng-cloak            16.ng-mouseover                                                                  17.ng-mouseleave                                                            18.ng-mouseenter   </w:t>
             </w:r>
@@ -1733,13 +1786,13 @@
               <w:jc w:val="center"/>
               <w:rPr>
                 <w:rFonts w:ascii="Calibri" w:eastAsia="Times New Roman" w:hAnsi="Calibri" w:cs="Calibri"/>
-                <w:color w:val="00B050"/>
-              </w:rPr>
-            </w:pPr>
-            <w:r>
-              <w:rPr>
-                <w:rFonts w:ascii="Calibri" w:eastAsia="Times New Roman" w:hAnsi="Calibri" w:cs="Calibri"/>
-                <w:color w:val="00B050"/>
+                <w:color w:val="000000" w:themeColor="text1"/>
+              </w:rPr>
+            </w:pPr>
+            <w:r>
+              <w:rPr>
+                <w:rFonts w:ascii="Calibri" w:eastAsia="Times New Roman" w:hAnsi="Calibri" w:cs="Calibri"/>
+                <w:color w:val="000000" w:themeColor="text1"/>
               </w:rPr>
               <w:t>8 hrs</w:t>
             </w:r>
@@ -1765,13 +1818,13 @@
               <w:jc w:val="center"/>
               <w:rPr>
                 <w:rFonts w:ascii="Calibri" w:eastAsia="Times New Roman" w:hAnsi="Calibri" w:cs="Calibri"/>
-                <w:color w:val="00B050"/>
-              </w:rPr>
-            </w:pPr>
-            <w:r>
-              <w:rPr>
-                <w:rFonts w:ascii="Calibri" w:eastAsia="Times New Roman" w:hAnsi="Calibri" w:cs="Calibri"/>
-                <w:color w:val="00B050"/>
+                <w:color w:val="000000" w:themeColor="text1"/>
+              </w:rPr>
+            </w:pPr>
+            <w:r>
+              <w:rPr>
+                <w:rFonts w:ascii="Calibri" w:eastAsia="Times New Roman" w:hAnsi="Calibri" w:cs="Calibri"/>
+                <w:color w:val="000000" w:themeColor="text1"/>
               </w:rPr>
               <w:t>4 days</w:t>
             </w:r>
@@ -1802,13 +1855,13 @@
               <w:jc w:val="center"/>
               <w:rPr>
                 <w:rFonts w:ascii="Calibri" w:eastAsia="Times New Roman" w:hAnsi="Calibri" w:cs="Calibri"/>
-                <w:color w:val="00B050"/>
-              </w:rPr>
-            </w:pPr>
-            <w:r>
-              <w:rPr>
-                <w:rFonts w:ascii="Calibri" w:eastAsia="Times New Roman" w:hAnsi="Calibri" w:cs="Calibri"/>
-                <w:color w:val="00B050"/>
+                <w:color w:val="000000" w:themeColor="text1"/>
+              </w:rPr>
+            </w:pPr>
+            <w:r>
+              <w:rPr>
+                <w:rFonts w:ascii="Calibri" w:eastAsia="Times New Roman" w:hAnsi="Calibri" w:cs="Calibri"/>
+                <w:color w:val="000000" w:themeColor="text1"/>
               </w:rPr>
               <w:t>7</w:t>
             </w:r>
@@ -1833,13 +1886,13 @@
               <w:jc w:val="center"/>
               <w:rPr>
                 <w:rFonts w:ascii="Calibri" w:eastAsia="Times New Roman" w:hAnsi="Calibri" w:cs="Calibri"/>
-                <w:color w:val="00B050"/>
-              </w:rPr>
-            </w:pPr>
-            <w:r>
-              <w:rPr>
-                <w:rFonts w:ascii="Calibri" w:eastAsia="Times New Roman" w:hAnsi="Calibri" w:cs="Calibri"/>
-                <w:color w:val="00B050"/>
+                <w:color w:val="000000" w:themeColor="text1"/>
+              </w:rPr>
+            </w:pPr>
+            <w:r>
+              <w:rPr>
+                <w:rFonts w:ascii="Calibri" w:eastAsia="Times New Roman" w:hAnsi="Calibri" w:cs="Calibri"/>
+                <w:color w:val="000000" w:themeColor="text1"/>
               </w:rPr>
               <w:t>Custom Directives</w:t>
             </w:r>
@@ -1863,13 +1916,13 @@
               <w:spacing w:after="0" w:line="240" w:lineRule="auto"/>
               <w:rPr>
                 <w:rFonts w:ascii="Calibri" w:eastAsia="Times New Roman" w:hAnsi="Calibri" w:cs="Calibri"/>
-                <w:color w:val="00B050"/>
-              </w:rPr>
-            </w:pPr>
-            <w:r>
-              <w:rPr>
-                <w:rFonts w:ascii="Calibri" w:eastAsia="Times New Roman" w:hAnsi="Calibri" w:cs="Calibri"/>
-                <w:color w:val="00B050"/>
+                <w:color w:val="000000" w:themeColor="text1"/>
+              </w:rPr>
+            </w:pPr>
+            <w:r>
+              <w:rPr>
+                <w:rFonts w:ascii="Calibri" w:eastAsia="Times New Roman" w:hAnsi="Calibri" w:cs="Calibri"/>
+                <w:color w:val="000000" w:themeColor="text1"/>
               </w:rPr>
               <w:t>Properties of Custom Directives</w:t>
             </w:r>
@@ -1895,13 +1948,13 @@
               <w:jc w:val="center"/>
               <w:rPr>
                 <w:rFonts w:ascii="Calibri" w:eastAsia="Times New Roman" w:hAnsi="Calibri" w:cs="Calibri"/>
-                <w:color w:val="00B050"/>
-              </w:rPr>
-            </w:pPr>
-            <w:r>
-              <w:rPr>
-                <w:rFonts w:ascii="Calibri" w:eastAsia="Times New Roman" w:hAnsi="Calibri" w:cs="Calibri"/>
-                <w:color w:val="00B050"/>
+                <w:color w:val="000000" w:themeColor="text1"/>
+              </w:rPr>
+            </w:pPr>
+            <w:r>
+              <w:rPr>
+                <w:rFonts w:ascii="Calibri" w:eastAsia="Times New Roman" w:hAnsi="Calibri" w:cs="Calibri"/>
+                <w:color w:val="000000" w:themeColor="text1"/>
               </w:rPr>
               <w:t>4 hrs</w:t>
             </w:r>
@@ -1927,13 +1980,13 @@
               <w:jc w:val="center"/>
               <w:rPr>
                 <w:rFonts w:ascii="Calibri" w:eastAsia="Times New Roman" w:hAnsi="Calibri" w:cs="Calibri"/>
-                <w:color w:val="00B050"/>
-              </w:rPr>
-            </w:pPr>
-            <w:r>
-              <w:rPr>
-                <w:rFonts w:ascii="Calibri" w:eastAsia="Times New Roman" w:hAnsi="Calibri" w:cs="Calibri"/>
-                <w:color w:val="00B050"/>
+                <w:color w:val="000000" w:themeColor="text1"/>
+              </w:rPr>
+            </w:pPr>
+            <w:r>
+              <w:rPr>
+                <w:rFonts w:ascii="Calibri" w:eastAsia="Times New Roman" w:hAnsi="Calibri" w:cs="Calibri"/>
+                <w:color w:val="000000" w:themeColor="text1"/>
               </w:rPr>
               <w:t>2 days</w:t>
             </w:r>
@@ -1964,13 +2017,13 @@
               <w:jc w:val="center"/>
               <w:rPr>
                 <w:rFonts w:ascii="Calibri" w:eastAsia="Times New Roman" w:hAnsi="Calibri" w:cs="Calibri"/>
-                <w:color w:val="00B050"/>
-              </w:rPr>
-            </w:pPr>
-            <w:r>
-              <w:rPr>
-                <w:rFonts w:ascii="Calibri" w:eastAsia="Times New Roman" w:hAnsi="Calibri" w:cs="Calibri"/>
-                <w:color w:val="00B050"/>
+                <w:color w:val="000000" w:themeColor="text1"/>
+              </w:rPr>
+            </w:pPr>
+            <w:r>
+              <w:rPr>
+                <w:rFonts w:ascii="Calibri" w:eastAsia="Times New Roman" w:hAnsi="Calibri" w:cs="Calibri"/>
+                <w:color w:val="000000" w:themeColor="text1"/>
               </w:rPr>
               <w:t>8</w:t>
             </w:r>
@@ -1995,13 +2048,13 @@
               <w:jc w:val="center"/>
               <w:rPr>
                 <w:rFonts w:ascii="Calibri" w:eastAsia="Times New Roman" w:hAnsi="Calibri" w:cs="Calibri"/>
-                <w:color w:val="00B050"/>
-              </w:rPr>
-            </w:pPr>
-            <w:r>
-              <w:rPr>
-                <w:rFonts w:ascii="Calibri" w:eastAsia="Times New Roman" w:hAnsi="Calibri" w:cs="Calibri"/>
-                <w:color w:val="00B050"/>
+                <w:color w:val="000000" w:themeColor="text1"/>
+              </w:rPr>
+            </w:pPr>
+            <w:r>
+              <w:rPr>
+                <w:rFonts w:ascii="Calibri" w:eastAsia="Times New Roman" w:hAnsi="Calibri" w:cs="Calibri"/>
+                <w:color w:val="000000" w:themeColor="text1"/>
               </w:rPr>
               <w:t>Scopes</w:t>
             </w:r>
@@ -2026,13 +2079,13 @@
               <w:spacing w:after="0" w:line="240" w:lineRule="auto"/>
               <w:rPr>
                 <w:rFonts w:ascii="Calibri" w:eastAsia="Times New Roman" w:hAnsi="Calibri" w:cs="Calibri"/>
-                <w:color w:val="00B050"/>
-              </w:rPr>
-            </w:pPr>
-            <w:r>
-              <w:rPr>
-                <w:rFonts w:ascii="Calibri" w:eastAsia="Times New Roman" w:hAnsi="Calibri" w:cs="Calibri"/>
-                <w:color w:val="00B050"/>
+                <w:color w:val="000000" w:themeColor="text1"/>
+              </w:rPr>
+            </w:pPr>
+            <w:r>
+              <w:rPr>
+                <w:rFonts w:ascii="Calibri" w:eastAsia="Times New Roman" w:hAnsi="Calibri" w:cs="Calibri"/>
+                <w:color w:val="000000" w:themeColor="text1"/>
               </w:rPr>
               <w:t>$</w:t>
             </w:r>
@@ -2040,7 +2093,7 @@
             <w:r>
               <w:rPr>
                 <w:rFonts w:ascii="Calibri" w:eastAsia="Times New Roman" w:hAnsi="Calibri" w:cs="Calibri"/>
-                <w:color w:val="00B050"/>
+                <w:color w:val="000000" w:themeColor="text1"/>
               </w:rPr>
               <w:t>scope,$rootScope</w:t>
             </w:r>
@@ -2067,13 +2120,13 @@
               <w:jc w:val="center"/>
               <w:rPr>
                 <w:rFonts w:ascii="Calibri" w:eastAsia="Times New Roman" w:hAnsi="Calibri" w:cs="Calibri"/>
-                <w:color w:val="00B050"/>
-              </w:rPr>
-            </w:pPr>
-            <w:r>
-              <w:rPr>
-                <w:rFonts w:ascii="Calibri" w:eastAsia="Times New Roman" w:hAnsi="Calibri" w:cs="Calibri"/>
-                <w:color w:val="00B050"/>
+                <w:color w:val="000000" w:themeColor="text1"/>
+              </w:rPr>
+            </w:pPr>
+            <w:r>
+              <w:rPr>
+                <w:rFonts w:ascii="Calibri" w:eastAsia="Times New Roman" w:hAnsi="Calibri" w:cs="Calibri"/>
+                <w:color w:val="000000" w:themeColor="text1"/>
               </w:rPr>
               <w:t>2 hrs</w:t>
             </w:r>
@@ -2099,13 +2152,13 @@
               <w:jc w:val="center"/>
               <w:rPr>
                 <w:rFonts w:ascii="Calibri" w:eastAsia="Times New Roman" w:hAnsi="Calibri" w:cs="Calibri"/>
-                <w:color w:val="00B050"/>
-              </w:rPr>
-            </w:pPr>
-            <w:r>
-              <w:rPr>
-                <w:rFonts w:ascii="Calibri" w:eastAsia="Times New Roman" w:hAnsi="Calibri" w:cs="Calibri"/>
-                <w:color w:val="00B050"/>
+                <w:color w:val="000000" w:themeColor="text1"/>
+              </w:rPr>
+            </w:pPr>
+            <w:r>
+              <w:rPr>
+                <w:rFonts w:ascii="Calibri" w:eastAsia="Times New Roman" w:hAnsi="Calibri" w:cs="Calibri"/>
+                <w:color w:val="000000" w:themeColor="text1"/>
               </w:rPr>
               <w:t>1 day</w:t>
             </w:r>
@@ -2136,13 +2189,13 @@
               <w:jc w:val="center"/>
               <w:rPr>
                 <w:rFonts w:ascii="Calibri" w:eastAsia="Times New Roman" w:hAnsi="Calibri" w:cs="Calibri"/>
-                <w:color w:val="00B050"/>
-              </w:rPr>
-            </w:pPr>
-            <w:r>
-              <w:rPr>
-                <w:rFonts w:ascii="Calibri" w:eastAsia="Times New Roman" w:hAnsi="Calibri" w:cs="Calibri"/>
-                <w:color w:val="00B050"/>
+                <w:color w:val="000000" w:themeColor="text1"/>
+              </w:rPr>
+            </w:pPr>
+            <w:r>
+              <w:rPr>
+                <w:rFonts w:ascii="Calibri" w:eastAsia="Times New Roman" w:hAnsi="Calibri" w:cs="Calibri"/>
+                <w:color w:val="000000" w:themeColor="text1"/>
               </w:rPr>
               <w:t>9</w:t>
             </w:r>
@@ -2167,13 +2220,13 @@
               <w:jc w:val="center"/>
               <w:rPr>
                 <w:rFonts w:ascii="Calibri" w:eastAsia="Times New Roman" w:hAnsi="Calibri" w:cs="Calibri"/>
-                <w:color w:val="00B050"/>
-              </w:rPr>
-            </w:pPr>
-            <w:r>
-              <w:rPr>
-                <w:rFonts w:ascii="Calibri" w:eastAsia="Times New Roman" w:hAnsi="Calibri" w:cs="Calibri"/>
-                <w:color w:val="00B050"/>
+                <w:color w:val="000000" w:themeColor="text1"/>
+              </w:rPr>
+            </w:pPr>
+            <w:r>
+              <w:rPr>
+                <w:rFonts w:ascii="Calibri" w:eastAsia="Times New Roman" w:hAnsi="Calibri" w:cs="Calibri"/>
+                <w:color w:val="000000" w:themeColor="text1"/>
               </w:rPr>
               <w:t>Communication Between Controllers</w:t>
             </w:r>
@@ -2197,13 +2250,13 @@
               <w:spacing w:after="0" w:line="240" w:lineRule="auto"/>
               <w:rPr>
                 <w:rFonts w:ascii="Calibri" w:eastAsia="Times New Roman" w:hAnsi="Calibri" w:cs="Calibri"/>
-                <w:color w:val="00B050"/>
-              </w:rPr>
-            </w:pPr>
-            <w:r>
-              <w:rPr>
-                <w:rFonts w:ascii="Calibri" w:eastAsia="Times New Roman" w:hAnsi="Calibri" w:cs="Calibri"/>
-                <w:color w:val="00B050"/>
+                <w:color w:val="000000" w:themeColor="text1"/>
+              </w:rPr>
+            </w:pPr>
+            <w:r>
+              <w:rPr>
+                <w:rFonts w:ascii="Calibri" w:eastAsia="Times New Roman" w:hAnsi="Calibri" w:cs="Calibri"/>
+                <w:color w:val="000000" w:themeColor="text1"/>
               </w:rPr>
               <w:t>1.By using $</w:t>
             </w:r>
@@ -2211,7 +2264,7 @@
             <w:r>
               <w:rPr>
                 <w:rFonts w:ascii="Calibri" w:eastAsia="Times New Roman" w:hAnsi="Calibri" w:cs="Calibri"/>
-                <w:color w:val="00B050"/>
+                <w:color w:val="000000" w:themeColor="text1"/>
               </w:rPr>
               <w:t>rootScope</w:t>
             </w:r>
@@ -2219,7 +2272,7 @@
             <w:r>
               <w:rPr>
                 <w:rFonts w:ascii="Calibri" w:eastAsia="Times New Roman" w:hAnsi="Calibri" w:cs="Calibri"/>
-                <w:color w:val="00B050"/>
+                <w:color w:val="000000" w:themeColor="text1"/>
               </w:rPr>
               <w:t xml:space="preserve">                                                         2.By using Services                                                               3.$broadcast                                                                            4.$emit</w:t>
             </w:r>
@@ -2245,13 +2298,13 @@
               <w:jc w:val="center"/>
               <w:rPr>
                 <w:rFonts w:ascii="Calibri" w:eastAsia="Times New Roman" w:hAnsi="Calibri" w:cs="Calibri"/>
-                <w:color w:val="00B050"/>
-              </w:rPr>
-            </w:pPr>
-            <w:r>
-              <w:rPr>
-                <w:rFonts w:ascii="Calibri" w:eastAsia="Times New Roman" w:hAnsi="Calibri" w:cs="Calibri"/>
-                <w:color w:val="00B050"/>
+                <w:color w:val="000000" w:themeColor="text1"/>
+              </w:rPr>
+            </w:pPr>
+            <w:r>
+              <w:rPr>
+                <w:rFonts w:ascii="Calibri" w:eastAsia="Times New Roman" w:hAnsi="Calibri" w:cs="Calibri"/>
+                <w:color w:val="000000" w:themeColor="text1"/>
               </w:rPr>
               <w:t>4 hrs</w:t>
             </w:r>
@@ -2277,13 +2330,13 @@
               <w:jc w:val="center"/>
               <w:rPr>
                 <w:rFonts w:ascii="Calibri" w:eastAsia="Times New Roman" w:hAnsi="Calibri" w:cs="Calibri"/>
-                <w:color w:val="00B050"/>
-              </w:rPr>
-            </w:pPr>
-            <w:r>
-              <w:rPr>
-                <w:rFonts w:ascii="Calibri" w:eastAsia="Times New Roman" w:hAnsi="Calibri" w:cs="Calibri"/>
-                <w:color w:val="00B050"/>
+                <w:color w:val="000000" w:themeColor="text1"/>
+              </w:rPr>
+            </w:pPr>
+            <w:r>
+              <w:rPr>
+                <w:rFonts w:ascii="Calibri" w:eastAsia="Times New Roman" w:hAnsi="Calibri" w:cs="Calibri"/>
+                <w:color w:val="000000" w:themeColor="text1"/>
               </w:rPr>
               <w:t>2 days</w:t>
             </w:r>
@@ -2314,13 +2367,13 @@
               <w:jc w:val="center"/>
               <w:rPr>
                 <w:rFonts w:ascii="Calibri" w:eastAsia="Times New Roman" w:hAnsi="Calibri" w:cs="Calibri"/>
-                <w:color w:val="00B050"/>
-              </w:rPr>
-            </w:pPr>
-            <w:r>
-              <w:rPr>
-                <w:rFonts w:ascii="Calibri" w:eastAsia="Times New Roman" w:hAnsi="Calibri" w:cs="Calibri"/>
-                <w:color w:val="00B050"/>
+                <w:color w:val="000000" w:themeColor="text1"/>
+              </w:rPr>
+            </w:pPr>
+            <w:r>
+              <w:rPr>
+                <w:rFonts w:ascii="Calibri" w:eastAsia="Times New Roman" w:hAnsi="Calibri" w:cs="Calibri"/>
+                <w:color w:val="000000" w:themeColor="text1"/>
               </w:rPr>
               <w:t>10</w:t>
             </w:r>
@@ -2345,13 +2398,13 @@
               <w:jc w:val="center"/>
               <w:rPr>
                 <w:rFonts w:ascii="Calibri" w:eastAsia="Times New Roman" w:hAnsi="Calibri" w:cs="Calibri"/>
-                <w:color w:val="00B050"/>
-              </w:rPr>
-            </w:pPr>
-            <w:r>
-              <w:rPr>
-                <w:rFonts w:ascii="Calibri" w:eastAsia="Times New Roman" w:hAnsi="Calibri" w:cs="Calibri"/>
-                <w:color w:val="00B050"/>
+                <w:color w:val="000000" w:themeColor="text1"/>
+              </w:rPr>
+            </w:pPr>
+            <w:r>
+              <w:rPr>
+                <w:rFonts w:ascii="Calibri" w:eastAsia="Times New Roman" w:hAnsi="Calibri" w:cs="Calibri"/>
+                <w:color w:val="000000" w:themeColor="text1"/>
               </w:rPr>
               <w:t>Services</w:t>
             </w:r>
@@ -2375,27 +2428,27 @@
               <w:spacing w:after="0" w:line="240" w:lineRule="auto"/>
               <w:rPr>
                 <w:rFonts w:ascii="Calibri" w:eastAsia="Times New Roman" w:hAnsi="Calibri" w:cs="Calibri"/>
-                <w:color w:val="00B050"/>
-              </w:rPr>
-            </w:pPr>
-            <w:r>
-              <w:rPr>
-                <w:rFonts w:ascii="Calibri" w:eastAsia="Times New Roman" w:hAnsi="Calibri" w:cs="Calibri"/>
-                <w:color w:val="00B050"/>
+                <w:color w:val="000000" w:themeColor="text1"/>
+              </w:rPr>
+            </w:pPr>
+            <w:r>
+              <w:rPr>
+                <w:rFonts w:ascii="Calibri" w:eastAsia="Times New Roman" w:hAnsi="Calibri" w:cs="Calibri"/>
+                <w:color w:val="000000" w:themeColor="text1"/>
               </w:rPr>
               <w:t xml:space="preserve">1.$http </w:t>
             </w:r>
             <w:r>
               <w:rPr>
                 <w:rFonts w:ascii="Calibri" w:eastAsia="Times New Roman" w:hAnsi="Calibri" w:cs="Calibri"/>
-                <w:color w:val="00B050"/>
+                <w:color w:val="000000" w:themeColor="text1"/>
               </w:rPr>
               <w:t xml:space="preserve">                                                                           2.$timeout                                                                         3.$interval                                                                      4.$location                                                                               5.$</w:t>
             </w:r>
             <w:r>
               <w:rPr>
                 <w:rFonts w:ascii="Calibri" w:eastAsia="Times New Roman" w:hAnsi="Calibri" w:cs="Calibri"/>
-                <w:color w:val="00B050"/>
+                <w:color w:val="000000" w:themeColor="text1"/>
                 <w:highlight w:val="yellow"/>
               </w:rPr>
               <w:t>q</w:t>
@@ -2422,13 +2475,13 @@
               <w:jc w:val="center"/>
               <w:rPr>
                 <w:rFonts w:ascii="Calibri" w:eastAsia="Times New Roman" w:hAnsi="Calibri" w:cs="Calibri"/>
-                <w:color w:val="00B050"/>
-              </w:rPr>
-            </w:pPr>
-            <w:r>
-              <w:rPr>
-                <w:rFonts w:ascii="Calibri" w:eastAsia="Times New Roman" w:hAnsi="Calibri" w:cs="Calibri"/>
-                <w:color w:val="00B050"/>
+                <w:color w:val="000000" w:themeColor="text1"/>
+              </w:rPr>
+            </w:pPr>
+            <w:r>
+              <w:rPr>
+                <w:rFonts w:ascii="Calibri" w:eastAsia="Times New Roman" w:hAnsi="Calibri" w:cs="Calibri"/>
+                <w:color w:val="000000" w:themeColor="text1"/>
               </w:rPr>
               <w:t>10 hrs</w:t>
             </w:r>
@@ -2454,13 +2507,13 @@
               <w:jc w:val="center"/>
               <w:rPr>
                 <w:rFonts w:ascii="Calibri" w:eastAsia="Times New Roman" w:hAnsi="Calibri" w:cs="Calibri"/>
-                <w:color w:val="00B050"/>
-              </w:rPr>
-            </w:pPr>
-            <w:r>
-              <w:rPr>
-                <w:rFonts w:ascii="Calibri" w:eastAsia="Times New Roman" w:hAnsi="Calibri" w:cs="Calibri"/>
-                <w:color w:val="00B050"/>
+                <w:color w:val="000000" w:themeColor="text1"/>
+              </w:rPr>
+            </w:pPr>
+            <w:r>
+              <w:rPr>
+                <w:rFonts w:ascii="Calibri" w:eastAsia="Times New Roman" w:hAnsi="Calibri" w:cs="Calibri"/>
+                <w:color w:val="000000" w:themeColor="text1"/>
               </w:rPr>
               <w:t>5 days</w:t>
             </w:r>
@@ -2491,13 +2544,13 @@
               <w:jc w:val="center"/>
               <w:rPr>
                 <w:rFonts w:ascii="Calibri" w:eastAsia="Times New Roman" w:hAnsi="Calibri" w:cs="Calibri"/>
-                <w:color w:val="00B050"/>
-              </w:rPr>
-            </w:pPr>
-            <w:r>
-              <w:rPr>
-                <w:rFonts w:ascii="Calibri" w:eastAsia="Times New Roman" w:hAnsi="Calibri" w:cs="Calibri"/>
-                <w:color w:val="00B050"/>
+                <w:color w:val="000000" w:themeColor="text1"/>
+              </w:rPr>
+            </w:pPr>
+            <w:r>
+              <w:rPr>
+                <w:rFonts w:ascii="Calibri" w:eastAsia="Times New Roman" w:hAnsi="Calibri" w:cs="Calibri"/>
+                <w:color w:val="000000" w:themeColor="text1"/>
               </w:rPr>
               <w:lastRenderedPageBreak/>
               <w:t>11</w:t>
@@ -2523,13 +2576,13 @@
               <w:jc w:val="center"/>
               <w:rPr>
                 <w:rFonts w:ascii="Calibri" w:eastAsia="Times New Roman" w:hAnsi="Calibri" w:cs="Calibri"/>
-                <w:color w:val="00B050"/>
-              </w:rPr>
-            </w:pPr>
-            <w:r>
-              <w:rPr>
-                <w:rFonts w:ascii="Calibri" w:eastAsia="Times New Roman" w:hAnsi="Calibri" w:cs="Calibri"/>
-                <w:color w:val="00B050"/>
+                <w:color w:val="000000" w:themeColor="text1"/>
+              </w:rPr>
+            </w:pPr>
+            <w:r>
+              <w:rPr>
+                <w:rFonts w:ascii="Calibri" w:eastAsia="Times New Roman" w:hAnsi="Calibri" w:cs="Calibri"/>
+                <w:color w:val="000000" w:themeColor="text1"/>
               </w:rPr>
               <w:t>Custom Services</w:t>
             </w:r>
@@ -2553,13 +2606,13 @@
               <w:spacing w:after="0" w:line="240" w:lineRule="auto"/>
               <w:rPr>
                 <w:rFonts w:ascii="Calibri" w:eastAsia="Times New Roman" w:hAnsi="Calibri" w:cs="Calibri"/>
-                <w:color w:val="00B050"/>
-              </w:rPr>
-            </w:pPr>
-            <w:r>
-              <w:rPr>
-                <w:rFonts w:ascii="Calibri" w:eastAsia="Times New Roman" w:hAnsi="Calibri" w:cs="Calibri"/>
-                <w:color w:val="00B050"/>
+                <w:color w:val="000000" w:themeColor="text1"/>
+              </w:rPr>
+            </w:pPr>
+            <w:r>
+              <w:rPr>
+                <w:rFonts w:ascii="Calibri" w:eastAsia="Times New Roman" w:hAnsi="Calibri" w:cs="Calibri"/>
+                <w:color w:val="000000" w:themeColor="text1"/>
               </w:rPr>
               <w:t>Development of Custom Services</w:t>
             </w:r>
@@ -2585,13 +2638,13 @@
               <w:jc w:val="center"/>
               <w:rPr>
                 <w:rFonts w:ascii="Calibri" w:eastAsia="Times New Roman" w:hAnsi="Calibri" w:cs="Calibri"/>
-                <w:color w:val="00B050"/>
-              </w:rPr>
-            </w:pPr>
-            <w:r>
-              <w:rPr>
-                <w:rFonts w:ascii="Calibri" w:eastAsia="Times New Roman" w:hAnsi="Calibri" w:cs="Calibri"/>
-                <w:color w:val="00B050"/>
+                <w:color w:val="000000" w:themeColor="text1"/>
+              </w:rPr>
+            </w:pPr>
+            <w:r>
+              <w:rPr>
+                <w:rFonts w:ascii="Calibri" w:eastAsia="Times New Roman" w:hAnsi="Calibri" w:cs="Calibri"/>
+                <w:color w:val="000000" w:themeColor="text1"/>
               </w:rPr>
               <w:t>2 hrs</w:t>
             </w:r>
@@ -2617,13 +2670,13 @@
               <w:jc w:val="center"/>
               <w:rPr>
                 <w:rFonts w:ascii="Calibri" w:eastAsia="Times New Roman" w:hAnsi="Calibri" w:cs="Calibri"/>
-                <w:color w:val="00B050"/>
-              </w:rPr>
-            </w:pPr>
-            <w:r>
-              <w:rPr>
-                <w:rFonts w:ascii="Calibri" w:eastAsia="Times New Roman" w:hAnsi="Calibri" w:cs="Calibri"/>
-                <w:color w:val="00B050"/>
+                <w:color w:val="000000" w:themeColor="text1"/>
+              </w:rPr>
+            </w:pPr>
+            <w:r>
+              <w:rPr>
+                <w:rFonts w:ascii="Calibri" w:eastAsia="Times New Roman" w:hAnsi="Calibri" w:cs="Calibri"/>
+                <w:color w:val="000000" w:themeColor="text1"/>
               </w:rPr>
               <w:t>1 day</w:t>
             </w:r>
@@ -2654,11 +2707,13 @@
               <w:jc w:val="center"/>
               <w:rPr>
                 <w:rFonts w:ascii="Calibri" w:eastAsia="Times New Roman" w:hAnsi="Calibri" w:cs="Calibri"/>
-              </w:rPr>
-            </w:pPr>
-            <w:r>
-              <w:rPr>
-                <w:rFonts w:ascii="Calibri" w:eastAsia="Times New Roman" w:hAnsi="Calibri" w:cs="Calibri"/>
+                <w:color w:val="000000" w:themeColor="text1"/>
+              </w:rPr>
+            </w:pPr>
+            <w:r>
+              <w:rPr>
+                <w:rFonts w:ascii="Calibri" w:eastAsia="Times New Roman" w:hAnsi="Calibri" w:cs="Calibri"/>
+                <w:color w:val="000000" w:themeColor="text1"/>
               </w:rPr>
               <w:t>12</w:t>
             </w:r>
@@ -2683,11 +2738,13 @@
               <w:jc w:val="center"/>
               <w:rPr>
                 <w:rFonts w:ascii="Calibri" w:eastAsia="Times New Roman" w:hAnsi="Calibri" w:cs="Calibri"/>
-              </w:rPr>
-            </w:pPr>
-            <w:r>
-              <w:rPr>
-                <w:rFonts w:ascii="Calibri" w:eastAsia="Times New Roman" w:hAnsi="Calibri" w:cs="Calibri"/>
+                <w:color w:val="000000" w:themeColor="text1"/>
+              </w:rPr>
+            </w:pPr>
+            <w:r>
+              <w:rPr>
+                <w:rFonts w:ascii="Calibri" w:eastAsia="Times New Roman" w:hAnsi="Calibri" w:cs="Calibri"/>
+                <w:color w:val="000000" w:themeColor="text1"/>
               </w:rPr>
               <w:t>Single Page Application</w:t>
             </w:r>
@@ -2711,11 +2768,13 @@
               <w:spacing w:after="0" w:line="240" w:lineRule="auto"/>
               <w:rPr>
                 <w:rFonts w:ascii="Calibri" w:eastAsia="Times New Roman" w:hAnsi="Calibri" w:cs="Calibri"/>
-              </w:rPr>
-            </w:pPr>
-            <w:r>
-              <w:rPr>
-                <w:rFonts w:ascii="Calibri" w:eastAsia="Times New Roman" w:hAnsi="Calibri" w:cs="Calibri"/>
+                <w:color w:val="000000" w:themeColor="text1"/>
+              </w:rPr>
+            </w:pPr>
+            <w:r>
+              <w:rPr>
+                <w:rFonts w:ascii="Calibri" w:eastAsia="Times New Roman" w:hAnsi="Calibri" w:cs="Calibri"/>
+                <w:color w:val="000000" w:themeColor="text1"/>
               </w:rPr>
               <w:t>Life cycle of Single Page Application</w:t>
             </w:r>
@@ -2741,11 +2800,13 @@
               <w:jc w:val="center"/>
               <w:rPr>
                 <w:rFonts w:ascii="Calibri" w:eastAsia="Times New Roman" w:hAnsi="Calibri" w:cs="Calibri"/>
-              </w:rPr>
-            </w:pPr>
-            <w:r>
-              <w:rPr>
-                <w:rFonts w:ascii="Calibri" w:eastAsia="Times New Roman" w:hAnsi="Calibri" w:cs="Calibri"/>
+                <w:color w:val="000000" w:themeColor="text1"/>
+              </w:rPr>
+            </w:pPr>
+            <w:r>
+              <w:rPr>
+                <w:rFonts w:ascii="Calibri" w:eastAsia="Times New Roman" w:hAnsi="Calibri" w:cs="Calibri"/>
+                <w:color w:val="000000" w:themeColor="text1"/>
               </w:rPr>
               <w:t>2 hrs</w:t>
             </w:r>
@@ -2771,11 +2832,13 @@
               <w:jc w:val="center"/>
               <w:rPr>
                 <w:rFonts w:ascii="Calibri" w:eastAsia="Times New Roman" w:hAnsi="Calibri" w:cs="Calibri"/>
-              </w:rPr>
-            </w:pPr>
-            <w:r>
-              <w:rPr>
-                <w:rFonts w:ascii="Calibri" w:eastAsia="Times New Roman" w:hAnsi="Calibri" w:cs="Calibri"/>
+                <w:color w:val="000000" w:themeColor="text1"/>
+              </w:rPr>
+            </w:pPr>
+            <w:r>
+              <w:rPr>
+                <w:rFonts w:ascii="Calibri" w:eastAsia="Times New Roman" w:hAnsi="Calibri" w:cs="Calibri"/>
+                <w:color w:val="000000" w:themeColor="text1"/>
               </w:rPr>
               <w:t>1 day</w:t>
             </w:r>
@@ -2806,11 +2869,13 @@
               <w:jc w:val="center"/>
               <w:rPr>
                 <w:rFonts w:ascii="Calibri" w:eastAsia="Times New Roman" w:hAnsi="Calibri" w:cs="Calibri"/>
-              </w:rPr>
-            </w:pPr>
-            <w:r>
-              <w:rPr>
-                <w:rFonts w:ascii="Calibri" w:eastAsia="Times New Roman" w:hAnsi="Calibri" w:cs="Calibri"/>
+                <w:color w:val="000000" w:themeColor="text1"/>
+              </w:rPr>
+            </w:pPr>
+            <w:r>
+              <w:rPr>
+                <w:rFonts w:ascii="Calibri" w:eastAsia="Times New Roman" w:hAnsi="Calibri" w:cs="Calibri"/>
+                <w:color w:val="000000" w:themeColor="text1"/>
               </w:rPr>
               <w:t>13</w:t>
             </w:r>
@@ -2835,11 +2900,13 @@
               <w:jc w:val="center"/>
               <w:rPr>
                 <w:rFonts w:ascii="Calibri" w:eastAsia="Times New Roman" w:hAnsi="Calibri" w:cs="Calibri"/>
-              </w:rPr>
-            </w:pPr>
-            <w:r>
-              <w:rPr>
-                <w:rFonts w:ascii="Calibri" w:eastAsia="Times New Roman" w:hAnsi="Calibri" w:cs="Calibri"/>
+                <w:color w:val="000000" w:themeColor="text1"/>
+              </w:rPr>
+            </w:pPr>
+            <w:r>
+              <w:rPr>
+                <w:rFonts w:ascii="Calibri" w:eastAsia="Times New Roman" w:hAnsi="Calibri" w:cs="Calibri"/>
+                <w:color w:val="000000" w:themeColor="text1"/>
               </w:rPr>
               <w:t>Routing</w:t>
             </w:r>
@@ -2863,11 +2930,13 @@
               <w:spacing w:after="0" w:line="240" w:lineRule="auto"/>
               <w:rPr>
                 <w:rFonts w:ascii="Calibri" w:eastAsia="Times New Roman" w:hAnsi="Calibri" w:cs="Calibri"/>
-              </w:rPr>
-            </w:pPr>
-            <w:r>
-              <w:rPr>
-                <w:rFonts w:ascii="Calibri" w:eastAsia="Times New Roman" w:hAnsi="Calibri" w:cs="Calibri"/>
+                <w:color w:val="000000" w:themeColor="text1"/>
+              </w:rPr>
+            </w:pPr>
+            <w:r>
+              <w:rPr>
+                <w:rFonts w:ascii="Calibri" w:eastAsia="Times New Roman" w:hAnsi="Calibri" w:cs="Calibri"/>
+                <w:color w:val="000000" w:themeColor="text1"/>
               </w:rPr>
               <w:t>1.ngRoute                                                                                 2.ui.router</w:t>
             </w:r>
@@ -2893,11 +2962,13 @@
               <w:jc w:val="center"/>
               <w:rPr>
                 <w:rFonts w:ascii="Calibri" w:eastAsia="Times New Roman" w:hAnsi="Calibri" w:cs="Calibri"/>
-              </w:rPr>
-            </w:pPr>
-            <w:r>
-              <w:rPr>
-                <w:rFonts w:ascii="Calibri" w:eastAsia="Times New Roman" w:hAnsi="Calibri" w:cs="Calibri"/>
+                <w:color w:val="000000" w:themeColor="text1"/>
+              </w:rPr>
+            </w:pPr>
+            <w:r>
+              <w:rPr>
+                <w:rFonts w:ascii="Calibri" w:eastAsia="Times New Roman" w:hAnsi="Calibri" w:cs="Calibri"/>
+                <w:color w:val="000000" w:themeColor="text1"/>
               </w:rPr>
               <w:t>6 hrs</w:t>
             </w:r>
@@ -2923,11 +2994,13 @@
               <w:jc w:val="center"/>
               <w:rPr>
                 <w:rFonts w:ascii="Calibri" w:eastAsia="Times New Roman" w:hAnsi="Calibri" w:cs="Calibri"/>
-              </w:rPr>
-            </w:pPr>
-            <w:r>
-              <w:rPr>
-                <w:rFonts w:ascii="Calibri" w:eastAsia="Times New Roman" w:hAnsi="Calibri" w:cs="Calibri"/>
+                <w:color w:val="000000" w:themeColor="text1"/>
+              </w:rPr>
+            </w:pPr>
+            <w:r>
+              <w:rPr>
+                <w:rFonts w:ascii="Calibri" w:eastAsia="Times New Roman" w:hAnsi="Calibri" w:cs="Calibri"/>
+                <w:color w:val="000000" w:themeColor="text1"/>
               </w:rPr>
               <w:t>3 days</w:t>
             </w:r>
@@ -2958,13 +3031,13 @@
               <w:jc w:val="center"/>
               <w:rPr>
                 <w:rFonts w:ascii="Calibri" w:eastAsia="Times New Roman" w:hAnsi="Calibri" w:cs="Calibri"/>
-                <w:color w:val="00B050"/>
-              </w:rPr>
-            </w:pPr>
-            <w:r>
-              <w:rPr>
-                <w:rFonts w:ascii="Calibri" w:eastAsia="Times New Roman" w:hAnsi="Calibri" w:cs="Calibri"/>
-                <w:color w:val="00B050"/>
+                <w:color w:val="000000" w:themeColor="text1"/>
+              </w:rPr>
+            </w:pPr>
+            <w:r>
+              <w:rPr>
+                <w:rFonts w:ascii="Calibri" w:eastAsia="Times New Roman" w:hAnsi="Calibri" w:cs="Calibri"/>
+                <w:color w:val="000000" w:themeColor="text1"/>
               </w:rPr>
               <w:t>14</w:t>
             </w:r>
@@ -2989,14 +3062,14 @@
               <w:jc w:val="center"/>
               <w:rPr>
                 <w:rFonts w:ascii="Calibri" w:eastAsia="Times New Roman" w:hAnsi="Calibri" w:cs="Calibri"/>
-                <w:color w:val="00B050"/>
+                <w:color w:val="000000" w:themeColor="text1"/>
               </w:rPr>
             </w:pPr>
             <w:proofErr w:type="spellStart"/>
             <w:r>
               <w:rPr>
                 <w:rFonts w:ascii="Calibri" w:eastAsia="Times New Roman" w:hAnsi="Calibri" w:cs="Calibri"/>
-                <w:color w:val="00B050"/>
+                <w:color w:val="000000" w:themeColor="text1"/>
               </w:rPr>
               <w:t>AngularJS</w:t>
             </w:r>
@@ -3004,7 +3077,7 @@
             <w:r>
               <w:rPr>
                 <w:rFonts w:ascii="Calibri" w:eastAsia="Times New Roman" w:hAnsi="Calibri" w:cs="Calibri"/>
-                <w:color w:val="00B050"/>
+                <w:color w:val="000000" w:themeColor="text1"/>
               </w:rPr>
               <w:t xml:space="preserve"> Storage</w:t>
             </w:r>
@@ -3028,13 +3101,13 @@
               <w:spacing w:after="0" w:line="240" w:lineRule="auto"/>
               <w:rPr>
                 <w:rFonts w:ascii="Calibri" w:eastAsia="Times New Roman" w:hAnsi="Calibri" w:cs="Calibri"/>
-                <w:color w:val="00B050"/>
-              </w:rPr>
-            </w:pPr>
-            <w:r>
-              <w:rPr>
-                <w:rFonts w:ascii="Calibri" w:eastAsia="Times New Roman" w:hAnsi="Calibri" w:cs="Calibri"/>
-                <w:color w:val="00B050"/>
+                <w:color w:val="000000" w:themeColor="text1"/>
+              </w:rPr>
+            </w:pPr>
+            <w:r>
+              <w:rPr>
+                <w:rFonts w:ascii="Calibri" w:eastAsia="Times New Roman" w:hAnsi="Calibri" w:cs="Calibri"/>
+                <w:color w:val="000000" w:themeColor="text1"/>
               </w:rPr>
               <w:t>1.$localStorage                                              2.$sessionStorage</w:t>
             </w:r>
@@ -3060,13 +3133,13 @@
               <w:jc w:val="center"/>
               <w:rPr>
                 <w:rFonts w:ascii="Calibri" w:eastAsia="Times New Roman" w:hAnsi="Calibri" w:cs="Calibri"/>
-                <w:color w:val="00B050"/>
-              </w:rPr>
-            </w:pPr>
-            <w:r>
-              <w:rPr>
-                <w:rFonts w:ascii="Calibri" w:eastAsia="Times New Roman" w:hAnsi="Calibri" w:cs="Calibri"/>
-                <w:color w:val="00B050"/>
+                <w:color w:val="000000" w:themeColor="text1"/>
+              </w:rPr>
+            </w:pPr>
+            <w:r>
+              <w:rPr>
+                <w:rFonts w:ascii="Calibri" w:eastAsia="Times New Roman" w:hAnsi="Calibri" w:cs="Calibri"/>
+                <w:color w:val="000000" w:themeColor="text1"/>
               </w:rPr>
               <w:t>2 hrs</w:t>
             </w:r>
@@ -3092,13 +3165,13 @@
               <w:jc w:val="center"/>
               <w:rPr>
                 <w:rFonts w:ascii="Calibri" w:eastAsia="Times New Roman" w:hAnsi="Calibri" w:cs="Calibri"/>
-                <w:color w:val="00B050"/>
-              </w:rPr>
-            </w:pPr>
-            <w:r>
-              <w:rPr>
-                <w:rFonts w:ascii="Calibri" w:eastAsia="Times New Roman" w:hAnsi="Calibri" w:cs="Calibri"/>
-                <w:color w:val="00B050"/>
+                <w:color w:val="000000" w:themeColor="text1"/>
+              </w:rPr>
+            </w:pPr>
+            <w:r>
+              <w:rPr>
+                <w:rFonts w:ascii="Calibri" w:eastAsia="Times New Roman" w:hAnsi="Calibri" w:cs="Calibri"/>
+                <w:color w:val="000000" w:themeColor="text1"/>
               </w:rPr>
               <w:t>1 day</w:t>
             </w:r>
@@ -3129,13 +3202,13 @@
               <w:jc w:val="center"/>
               <w:rPr>
                 <w:rFonts w:ascii="Calibri" w:eastAsia="Times New Roman" w:hAnsi="Calibri" w:cs="Calibri"/>
-                <w:color w:val="00B050"/>
-              </w:rPr>
-            </w:pPr>
-            <w:r>
-              <w:rPr>
-                <w:rFonts w:ascii="Calibri" w:eastAsia="Times New Roman" w:hAnsi="Calibri" w:cs="Calibri"/>
-                <w:color w:val="00B050"/>
+                <w:color w:val="000000" w:themeColor="text1"/>
+              </w:rPr>
+            </w:pPr>
+            <w:r>
+              <w:rPr>
+                <w:rFonts w:ascii="Calibri" w:eastAsia="Times New Roman" w:hAnsi="Calibri" w:cs="Calibri"/>
+                <w:color w:val="000000" w:themeColor="text1"/>
               </w:rPr>
               <w:t>15</w:t>
             </w:r>
@@ -3160,13 +3233,13 @@
               <w:jc w:val="center"/>
               <w:rPr>
                 <w:rFonts w:ascii="Calibri" w:eastAsia="Times New Roman" w:hAnsi="Calibri" w:cs="Calibri"/>
-                <w:color w:val="00B050"/>
-              </w:rPr>
-            </w:pPr>
-            <w:r>
-              <w:rPr>
-                <w:rFonts w:ascii="Calibri" w:eastAsia="Times New Roman" w:hAnsi="Calibri" w:cs="Calibri"/>
-                <w:color w:val="00B050"/>
+                <w:color w:val="000000" w:themeColor="text1"/>
+              </w:rPr>
+            </w:pPr>
+            <w:r>
+              <w:rPr>
+                <w:rFonts w:ascii="Calibri" w:eastAsia="Times New Roman" w:hAnsi="Calibri" w:cs="Calibri"/>
+                <w:color w:val="000000" w:themeColor="text1"/>
               </w:rPr>
               <w:t xml:space="preserve">Bootstrap with </w:t>
             </w:r>
@@ -3174,7 +3247,7 @@
             <w:r>
               <w:rPr>
                 <w:rFonts w:ascii="Calibri" w:eastAsia="Times New Roman" w:hAnsi="Calibri" w:cs="Calibri"/>
-                <w:color w:val="00B050"/>
+                <w:color w:val="000000" w:themeColor="text1"/>
               </w:rPr>
               <w:t>AngularJS</w:t>
             </w:r>
@@ -3199,14 +3272,14 @@
               <w:spacing w:after="0" w:line="240" w:lineRule="auto"/>
               <w:rPr>
                 <w:rFonts w:ascii="Calibri" w:eastAsia="Times New Roman" w:hAnsi="Calibri" w:cs="Calibri"/>
-                <w:color w:val="00B050"/>
+                <w:color w:val="000000" w:themeColor="text1"/>
               </w:rPr>
             </w:pPr>
             <w:proofErr w:type="spellStart"/>
             <w:r>
               <w:rPr>
                 <w:rFonts w:ascii="Calibri" w:eastAsia="Times New Roman" w:hAnsi="Calibri" w:cs="Calibri"/>
-                <w:color w:val="00B050"/>
+                <w:color w:val="000000" w:themeColor="text1"/>
               </w:rPr>
               <w:t>AngularJS</w:t>
             </w:r>
@@ -3214,7 +3287,7 @@
             <w:r>
               <w:rPr>
                 <w:rFonts w:ascii="Calibri" w:eastAsia="Times New Roman" w:hAnsi="Calibri" w:cs="Calibri"/>
-                <w:color w:val="00B050"/>
+                <w:color w:val="000000" w:themeColor="text1"/>
               </w:rPr>
               <w:t xml:space="preserve"> with Bootstrap</w:t>
             </w:r>
@@ -3241,11 +3314,13 @@
               <w:jc w:val="center"/>
               <w:rPr>
                 <w:rFonts w:ascii="Calibri" w:eastAsia="Times New Roman" w:hAnsi="Calibri" w:cs="Calibri"/>
-              </w:rPr>
-            </w:pPr>
-            <w:r>
-              <w:rPr>
-                <w:rFonts w:ascii="Calibri" w:eastAsia="Times New Roman" w:hAnsi="Calibri" w:cs="Calibri"/>
+                <w:color w:val="000000" w:themeColor="text1"/>
+              </w:rPr>
+            </w:pPr>
+            <w:r>
+              <w:rPr>
+                <w:rFonts w:ascii="Calibri" w:eastAsia="Times New Roman" w:hAnsi="Calibri" w:cs="Calibri"/>
+                <w:color w:val="000000" w:themeColor="text1"/>
               </w:rPr>
               <w:t>2 hrs</w:t>
             </w:r>
@@ -3272,11 +3347,13 @@
               <w:jc w:val="center"/>
               <w:rPr>
                 <w:rFonts w:ascii="Calibri" w:eastAsia="Times New Roman" w:hAnsi="Calibri" w:cs="Calibri"/>
-              </w:rPr>
-            </w:pPr>
-            <w:r>
-              <w:rPr>
-                <w:rFonts w:ascii="Calibri" w:eastAsia="Times New Roman" w:hAnsi="Calibri" w:cs="Calibri"/>
+                <w:color w:val="000000" w:themeColor="text1"/>
+              </w:rPr>
+            </w:pPr>
+            <w:r>
+              <w:rPr>
+                <w:rFonts w:ascii="Calibri" w:eastAsia="Times New Roman" w:hAnsi="Calibri" w:cs="Calibri"/>
+                <w:color w:val="000000" w:themeColor="text1"/>
               </w:rPr>
               <w:t>1 day</w:t>
             </w:r>
@@ -3307,13 +3384,13 @@
               <w:jc w:val="center"/>
               <w:rPr>
                 <w:rFonts w:ascii="Calibri" w:eastAsia="Times New Roman" w:hAnsi="Calibri" w:cs="Calibri"/>
-                <w:color w:val="00B050"/>
-              </w:rPr>
-            </w:pPr>
-            <w:r>
-              <w:rPr>
-                <w:rFonts w:ascii="Calibri" w:eastAsia="Times New Roman" w:hAnsi="Calibri" w:cs="Calibri"/>
-                <w:color w:val="00B050"/>
+                <w:color w:val="000000" w:themeColor="text1"/>
+              </w:rPr>
+            </w:pPr>
+            <w:r>
+              <w:rPr>
+                <w:rFonts w:ascii="Calibri" w:eastAsia="Times New Roman" w:hAnsi="Calibri" w:cs="Calibri"/>
+                <w:color w:val="000000" w:themeColor="text1"/>
               </w:rPr>
               <w:t>16</w:t>
             </w:r>
@@ -3338,14 +3415,14 @@
               <w:jc w:val="center"/>
               <w:rPr>
                 <w:rFonts w:ascii="Calibri" w:eastAsia="Times New Roman" w:hAnsi="Calibri" w:cs="Calibri"/>
-                <w:color w:val="00B050"/>
+                <w:color w:val="000000" w:themeColor="text1"/>
               </w:rPr>
             </w:pPr>
             <w:proofErr w:type="spellStart"/>
             <w:r>
               <w:rPr>
                 <w:rFonts w:ascii="Calibri" w:eastAsia="Times New Roman" w:hAnsi="Calibri" w:cs="Calibri"/>
-                <w:color w:val="00B050"/>
+                <w:color w:val="000000" w:themeColor="text1"/>
               </w:rPr>
               <w:t>NodeJS</w:t>
             </w:r>
@@ -3370,13 +3447,13 @@
               <w:spacing w:after="0" w:line="240" w:lineRule="auto"/>
               <w:rPr>
                 <w:rFonts w:ascii="Calibri" w:eastAsia="Times New Roman" w:hAnsi="Calibri" w:cs="Calibri"/>
-                <w:color w:val="00B050"/>
-              </w:rPr>
-            </w:pPr>
-            <w:r>
-              <w:rPr>
-                <w:rFonts w:ascii="Calibri" w:eastAsia="Times New Roman" w:hAnsi="Calibri" w:cs="Calibri"/>
-                <w:color w:val="00B050"/>
+                <w:color w:val="000000" w:themeColor="text1"/>
+              </w:rPr>
+            </w:pPr>
+            <w:r>
+              <w:rPr>
+                <w:rFonts w:ascii="Calibri" w:eastAsia="Times New Roman" w:hAnsi="Calibri" w:cs="Calibri"/>
+                <w:color w:val="000000" w:themeColor="text1"/>
               </w:rPr>
               <w:t xml:space="preserve">Interacting With </w:t>
             </w:r>
@@ -3384,7 +3461,7 @@
             <w:r>
               <w:rPr>
                 <w:rFonts w:ascii="Calibri" w:eastAsia="Times New Roman" w:hAnsi="Calibri" w:cs="Calibri"/>
-                <w:color w:val="00B050"/>
+                <w:color w:val="000000" w:themeColor="text1"/>
               </w:rPr>
               <w:t>NodeJS</w:t>
             </w:r>
@@ -3409,6 +3486,7 @@
               <w:spacing w:after="0" w:line="240" w:lineRule="auto"/>
               <w:rPr>
                 <w:rFonts w:ascii="Calibri" w:eastAsia="Times New Roman" w:hAnsi="Calibri" w:cs="Calibri"/>
+                <w:color w:val="000000" w:themeColor="text1"/>
               </w:rPr>
             </w:pPr>
           </w:p>
@@ -3431,6 +3509,7 @@
               <w:spacing w:after="0" w:line="240" w:lineRule="auto"/>
               <w:rPr>
                 <w:rFonts w:ascii="Calibri" w:eastAsia="Times New Roman" w:hAnsi="Calibri" w:cs="Calibri"/>
+                <w:color w:val="000000" w:themeColor="text1"/>
               </w:rPr>
             </w:pPr>
           </w:p>
@@ -3460,11 +3539,13 @@
               <w:jc w:val="center"/>
               <w:rPr>
                 <w:rFonts w:ascii="Calibri" w:eastAsia="Times New Roman" w:hAnsi="Calibri" w:cs="Calibri"/>
-              </w:rPr>
-            </w:pPr>
-            <w:r>
-              <w:rPr>
-                <w:rFonts w:ascii="Calibri" w:eastAsia="Times New Roman" w:hAnsi="Calibri" w:cs="Calibri"/>
+                <w:color w:val="000000" w:themeColor="text1"/>
+              </w:rPr>
+            </w:pPr>
+            <w:r>
+              <w:rPr>
+                <w:rFonts w:ascii="Calibri" w:eastAsia="Times New Roman" w:hAnsi="Calibri" w:cs="Calibri"/>
+                <w:color w:val="000000" w:themeColor="text1"/>
               </w:rPr>
               <w:t>17</w:t>
             </w:r>
@@ -3489,11 +3570,13 @@
               <w:jc w:val="center"/>
               <w:rPr>
                 <w:rFonts w:ascii="Calibri" w:eastAsia="Times New Roman" w:hAnsi="Calibri" w:cs="Calibri"/>
-              </w:rPr>
-            </w:pPr>
-            <w:r>
-              <w:rPr>
-                <w:rFonts w:ascii="Calibri" w:eastAsia="Times New Roman" w:hAnsi="Calibri" w:cs="Calibri"/>
+                <w:color w:val="000000" w:themeColor="text1"/>
+              </w:rPr>
+            </w:pPr>
+            <w:r>
+              <w:rPr>
+                <w:rFonts w:ascii="Calibri" w:eastAsia="Times New Roman" w:hAnsi="Calibri" w:cs="Calibri"/>
+                <w:color w:val="000000" w:themeColor="text1"/>
               </w:rPr>
               <w:t>POC</w:t>
             </w:r>
@@ -3517,11 +3600,13 @@
               <w:spacing w:after="0" w:line="240" w:lineRule="auto"/>
               <w:rPr>
                 <w:rFonts w:ascii="Calibri" w:eastAsia="Times New Roman" w:hAnsi="Calibri" w:cs="Calibri"/>
-              </w:rPr>
-            </w:pPr>
-            <w:r>
-              <w:rPr>
-                <w:rFonts w:ascii="Calibri" w:eastAsia="Times New Roman" w:hAnsi="Calibri" w:cs="Calibri"/>
+                <w:color w:val="000000" w:themeColor="text1"/>
+              </w:rPr>
+            </w:pPr>
+            <w:r>
+              <w:rPr>
+                <w:rFonts w:ascii="Calibri" w:eastAsia="Times New Roman" w:hAnsi="Calibri" w:cs="Calibri"/>
+                <w:color w:val="000000" w:themeColor="text1"/>
               </w:rPr>
               <w:t>Proof Of Concept</w:t>
             </w:r>
@@ -3547,11 +3632,13 @@
               <w:jc w:val="center"/>
               <w:rPr>
                 <w:rFonts w:ascii="Calibri" w:eastAsia="Times New Roman" w:hAnsi="Calibri" w:cs="Calibri"/>
-              </w:rPr>
-            </w:pPr>
-            <w:r>
-              <w:rPr>
-                <w:rFonts w:ascii="Calibri" w:eastAsia="Times New Roman" w:hAnsi="Calibri" w:cs="Calibri"/>
+                <w:color w:val="000000" w:themeColor="text1"/>
+              </w:rPr>
+            </w:pPr>
+            <w:r>
+              <w:rPr>
+                <w:rFonts w:ascii="Calibri" w:eastAsia="Times New Roman" w:hAnsi="Calibri" w:cs="Calibri"/>
+                <w:color w:val="000000" w:themeColor="text1"/>
               </w:rPr>
               <w:t>4 hrs</w:t>
             </w:r>
@@ -3577,11 +3664,13 @@
               <w:jc w:val="center"/>
               <w:rPr>
                 <w:rFonts w:ascii="Calibri" w:eastAsia="Times New Roman" w:hAnsi="Calibri" w:cs="Calibri"/>
-              </w:rPr>
-            </w:pPr>
-            <w:r>
-              <w:rPr>
-                <w:rFonts w:ascii="Calibri" w:eastAsia="Times New Roman" w:hAnsi="Calibri" w:cs="Calibri"/>
+                <w:color w:val="000000" w:themeColor="text1"/>
+              </w:rPr>
+            </w:pPr>
+            <w:r>
+              <w:rPr>
+                <w:rFonts w:ascii="Calibri" w:eastAsia="Times New Roman" w:hAnsi="Calibri" w:cs="Calibri"/>
+                <w:color w:val="000000" w:themeColor="text1"/>
               </w:rPr>
               <w:t>2 days</w:t>
             </w:r>
@@ -3612,11 +3701,13 @@
               <w:jc w:val="center"/>
               <w:rPr>
                 <w:rFonts w:ascii="Calibri" w:eastAsia="Times New Roman" w:hAnsi="Calibri" w:cs="Calibri"/>
-              </w:rPr>
-            </w:pPr>
-            <w:r>
-              <w:rPr>
-                <w:rFonts w:ascii="Calibri" w:eastAsia="Times New Roman" w:hAnsi="Calibri" w:cs="Calibri"/>
+                <w:color w:val="000000" w:themeColor="text1"/>
+              </w:rPr>
+            </w:pPr>
+            <w:r>
+              <w:rPr>
+                <w:rFonts w:ascii="Calibri" w:eastAsia="Times New Roman" w:hAnsi="Calibri" w:cs="Calibri"/>
+                <w:color w:val="000000" w:themeColor="text1"/>
               </w:rPr>
               <w:t>18</w:t>
             </w:r>
@@ -3641,11 +3732,13 @@
               <w:jc w:val="center"/>
               <w:rPr>
                 <w:rFonts w:ascii="Calibri" w:eastAsia="Times New Roman" w:hAnsi="Calibri" w:cs="Calibri"/>
-              </w:rPr>
-            </w:pPr>
-            <w:r>
-              <w:rPr>
-                <w:rFonts w:ascii="Calibri" w:eastAsia="Times New Roman" w:hAnsi="Calibri" w:cs="Calibri"/>
+                <w:color w:val="000000" w:themeColor="text1"/>
+              </w:rPr>
+            </w:pPr>
+            <w:r>
+              <w:rPr>
+                <w:rFonts w:ascii="Calibri" w:eastAsia="Times New Roman" w:hAnsi="Calibri" w:cs="Calibri"/>
+                <w:color w:val="000000" w:themeColor="text1"/>
               </w:rPr>
               <w:t>Angular 2</w:t>
             </w:r>
@@ -3669,11 +3762,13 @@
               <w:spacing w:after="0" w:line="240" w:lineRule="auto"/>
               <w:rPr>
                 <w:rFonts w:ascii="Calibri" w:eastAsia="Times New Roman" w:hAnsi="Calibri" w:cs="Calibri"/>
-              </w:rPr>
-            </w:pPr>
-            <w:r>
-              <w:rPr>
-                <w:rFonts w:ascii="Calibri" w:eastAsia="Times New Roman" w:hAnsi="Calibri" w:cs="Calibri"/>
+                <w:color w:val="000000" w:themeColor="text1"/>
+              </w:rPr>
+            </w:pPr>
+            <w:r>
+              <w:rPr>
+                <w:rFonts w:ascii="Calibri" w:eastAsia="Times New Roman" w:hAnsi="Calibri" w:cs="Calibri"/>
+                <w:color w:val="000000" w:themeColor="text1"/>
               </w:rPr>
               <w:t>Introduction to Angular 2</w:t>
             </w:r>
@@ -3699,11 +3794,13 @@
               <w:jc w:val="center"/>
               <w:rPr>
                 <w:rFonts w:ascii="Calibri" w:eastAsia="Times New Roman" w:hAnsi="Calibri" w:cs="Calibri"/>
-              </w:rPr>
-            </w:pPr>
-            <w:r>
-              <w:rPr>
-                <w:rFonts w:ascii="Calibri" w:eastAsia="Times New Roman" w:hAnsi="Calibri" w:cs="Calibri"/>
+                <w:color w:val="000000" w:themeColor="text1"/>
+              </w:rPr>
+            </w:pPr>
+            <w:r>
+              <w:rPr>
+                <w:rFonts w:ascii="Calibri" w:eastAsia="Times New Roman" w:hAnsi="Calibri" w:cs="Calibri"/>
+                <w:color w:val="000000" w:themeColor="text1"/>
               </w:rPr>
               <w:t>2 hrs</w:t>
             </w:r>
@@ -3730,11 +3827,13 @@
               <w:jc w:val="center"/>
               <w:rPr>
                 <w:rFonts w:ascii="Calibri" w:eastAsia="Times New Roman" w:hAnsi="Calibri" w:cs="Calibri"/>
-              </w:rPr>
-            </w:pPr>
-            <w:r>
-              <w:rPr>
-                <w:rFonts w:ascii="Calibri" w:eastAsia="Times New Roman" w:hAnsi="Calibri" w:cs="Calibri"/>
+                <w:color w:val="000000" w:themeColor="text1"/>
+              </w:rPr>
+            </w:pPr>
+            <w:r>
+              <w:rPr>
+                <w:rFonts w:ascii="Calibri" w:eastAsia="Times New Roman" w:hAnsi="Calibri" w:cs="Calibri"/>
+                <w:color w:val="000000" w:themeColor="text1"/>
               </w:rPr>
               <w:t>1 day</w:t>
             </w:r>
@@ -3765,11 +3864,13 @@
               <w:jc w:val="center"/>
               <w:rPr>
                 <w:rFonts w:ascii="Calibri" w:eastAsia="Times New Roman" w:hAnsi="Calibri" w:cs="Calibri"/>
-              </w:rPr>
-            </w:pPr>
-            <w:r>
-              <w:rPr>
-                <w:rFonts w:ascii="Calibri" w:eastAsia="Times New Roman" w:hAnsi="Calibri" w:cs="Calibri"/>
+                <w:color w:val="000000" w:themeColor="text1"/>
+              </w:rPr>
+            </w:pPr>
+            <w:r>
+              <w:rPr>
+                <w:rFonts w:ascii="Calibri" w:eastAsia="Times New Roman" w:hAnsi="Calibri" w:cs="Calibri"/>
+                <w:color w:val="000000" w:themeColor="text1"/>
               </w:rPr>
               <w:t>19</w:t>
             </w:r>
@@ -3794,11 +3895,13 @@
               <w:jc w:val="center"/>
               <w:rPr>
                 <w:rFonts w:ascii="Calibri" w:eastAsia="Times New Roman" w:hAnsi="Calibri" w:cs="Calibri"/>
-              </w:rPr>
-            </w:pPr>
-            <w:r>
-              <w:rPr>
-                <w:rFonts w:ascii="Calibri" w:eastAsia="Times New Roman" w:hAnsi="Calibri" w:cs="Calibri"/>
+                <w:color w:val="000000" w:themeColor="text1"/>
+              </w:rPr>
+            </w:pPr>
+            <w:r>
+              <w:rPr>
+                <w:rFonts w:ascii="Calibri" w:eastAsia="Times New Roman" w:hAnsi="Calibri" w:cs="Calibri"/>
+                <w:color w:val="000000" w:themeColor="text1"/>
               </w:rPr>
               <w:t>Interview Q&amp;A</w:t>
             </w:r>
@@ -3822,11 +3925,13 @@
               <w:spacing w:after="0" w:line="240" w:lineRule="auto"/>
               <w:rPr>
                 <w:rFonts w:ascii="Calibri" w:eastAsia="Times New Roman" w:hAnsi="Calibri" w:cs="Calibri"/>
-              </w:rPr>
-            </w:pPr>
-            <w:r>
-              <w:rPr>
-                <w:rFonts w:ascii="Calibri" w:eastAsia="Times New Roman" w:hAnsi="Calibri" w:cs="Calibri"/>
+                <w:color w:val="000000" w:themeColor="text1"/>
+              </w:rPr>
+            </w:pPr>
+            <w:r>
+              <w:rPr>
+                <w:rFonts w:ascii="Calibri" w:eastAsia="Times New Roman" w:hAnsi="Calibri" w:cs="Calibri"/>
+                <w:color w:val="000000" w:themeColor="text1"/>
               </w:rPr>
               <w:t>Discussion Of  Interview Question and Answers</w:t>
             </w:r>
@@ -3850,6 +3955,7 @@
               <w:spacing w:after="0" w:line="240" w:lineRule="auto"/>
               <w:rPr>
                 <w:rFonts w:ascii="Calibri" w:eastAsia="Times New Roman" w:hAnsi="Calibri" w:cs="Calibri"/>
+                <w:color w:val="000000" w:themeColor="text1"/>
               </w:rPr>
             </w:pPr>
           </w:p>
@@ -3872,13 +3978,20 @@
               <w:spacing w:after="0" w:line="240" w:lineRule="auto"/>
               <w:rPr>
                 <w:rFonts w:ascii="Calibri" w:eastAsia="Times New Roman" w:hAnsi="Calibri" w:cs="Calibri"/>
+                <w:color w:val="000000" w:themeColor="text1"/>
               </w:rPr>
             </w:pPr>
           </w:p>
         </w:tc>
       </w:tr>
     </w:tbl>
-    <w:p/>
+    <w:p>
+      <w:pPr>
+        <w:rPr>
+          <w:color w:val="000000" w:themeColor="text1"/>
+        </w:rPr>
+      </w:pPr>
+    </w:p>
     <w:sectPr>
       <w:pgSz w:w="12240" w:h="15840"/>
       <w:pgMar w:top="1440" w:right="1440" w:bottom="1440" w:left="1440" w:header="720" w:footer="720" w:gutter="0"/>

</xml_diff>